<commit_message>
Added the document containing the specifications
</commit_message>
<xml_diff>
--- a/Documentatie_Proiect_MCA.docx
+++ b/Documentatie_Proiect_MCA.docx
@@ -2782,1253 +2782,181 @@
       </w:r>
       <w:bookmarkEnd w:id="0"/>
     </w:p>
-    <w:p/>
+    <w:p>
+      <w:pPr>
+        <w:rPr>
+          <w:rFonts w:ascii="Times New Roman" w:hAnsi="Times New Roman" w:cs="Times New Roman"/>
+          <w:sz w:val="28"/>
+          <w:szCs w:val="28"/>
+        </w:rPr>
+      </w:pPr>
+    </w:p>
+    <w:p>
+      <w:pPr>
+        <w:pStyle w:val="HTMLPreformatted"/>
+        <w:rPr>
+          <w:rFonts w:ascii="Times New Roman" w:eastAsiaTheme="minorHAnsi" w:hAnsi="Times New Roman" w:cs="Times New Roman"/>
+          <w:sz w:val="28"/>
+          <w:szCs w:val="28"/>
+        </w:rPr>
+      </w:pPr>
+      <w:r>
+        <w:rPr>
+          <w:rFonts w:ascii="Times New Roman" w:eastAsiaTheme="minorHAnsi" w:hAnsi="Times New Roman" w:cs="Times New Roman"/>
+          <w:sz w:val="28"/>
+          <w:szCs w:val="28"/>
+        </w:rPr>
+        <w:tab/>
+      </w:r>
+      <w:proofErr w:type="spellStart"/>
+      <w:r>
+        <w:rPr>
+          <w:rFonts w:ascii="Times New Roman" w:eastAsiaTheme="minorHAnsi" w:hAnsi="Times New Roman" w:cs="Times New Roman"/>
+          <w:sz w:val="28"/>
+          <w:szCs w:val="28"/>
+        </w:rPr>
+        <w:t>Senzorul</w:t>
+      </w:r>
+      <w:proofErr w:type="spellEnd"/>
+      <w:r>
+        <w:rPr>
+          <w:rFonts w:ascii="Times New Roman" w:eastAsiaTheme="minorHAnsi" w:hAnsi="Times New Roman" w:cs="Times New Roman"/>
+          <w:sz w:val="28"/>
+          <w:szCs w:val="28"/>
+        </w:rPr>
+        <w:t xml:space="preserve"> Touch Sensing </w:t>
+      </w:r>
+      <w:proofErr w:type="gramStart"/>
+      <w:r>
+        <w:rPr>
+          <w:rFonts w:ascii="Times New Roman" w:eastAsiaTheme="minorHAnsi" w:hAnsi="Times New Roman" w:cs="Times New Roman"/>
+          <w:sz w:val="28"/>
+          <w:szCs w:val="28"/>
+        </w:rPr>
+        <w:t>Input(</w:t>
+      </w:r>
+      <w:proofErr w:type="gramEnd"/>
+      <w:r>
+        <w:rPr>
+          <w:rFonts w:ascii="Times New Roman" w:eastAsiaTheme="minorHAnsi" w:hAnsi="Times New Roman" w:cs="Times New Roman"/>
+          <w:sz w:val="28"/>
+          <w:szCs w:val="28"/>
+        </w:rPr>
+        <w:t>TSI)</w:t>
+      </w:r>
+      <w:r>
+        <w:rPr>
+          <w:rFonts w:ascii="Times New Roman" w:eastAsiaTheme="minorHAnsi" w:hAnsi="Times New Roman" w:cs="Times New Roman"/>
+          <w:sz w:val="28"/>
+          <w:szCs w:val="28"/>
+        </w:rPr>
+        <w:t xml:space="preserve"> de pe </w:t>
+      </w:r>
+      <w:proofErr w:type="spellStart"/>
+      <w:r>
+        <w:rPr>
+          <w:rFonts w:ascii="Times New Roman" w:eastAsiaTheme="minorHAnsi" w:hAnsi="Times New Roman" w:cs="Times New Roman"/>
+          <w:sz w:val="28"/>
+          <w:szCs w:val="28"/>
+        </w:rPr>
+        <w:t>placa</w:t>
+      </w:r>
+      <w:proofErr w:type="spellEnd"/>
+      <w:r>
+        <w:rPr>
+          <w:rFonts w:ascii="Times New Roman" w:eastAsiaTheme="minorHAnsi" w:hAnsi="Times New Roman" w:cs="Times New Roman"/>
+          <w:sz w:val="28"/>
+          <w:szCs w:val="28"/>
+        </w:rPr>
+        <w:t xml:space="preserve"> FRDM-KL25Z se bazează pe utilizarea de touch pad-uri capacitive. </w:t>
+      </w:r>
+      <w:proofErr w:type="spellStart"/>
+      <w:r>
+        <w:rPr>
+          <w:rFonts w:ascii="Times New Roman" w:eastAsiaTheme="minorHAnsi" w:hAnsi="Times New Roman" w:cs="Times New Roman"/>
+          <w:sz w:val="28"/>
+          <w:szCs w:val="28"/>
+        </w:rPr>
+        <w:t>Sen</w:t>
+      </w:r>
+      <w:r>
+        <w:rPr>
+          <w:rFonts w:ascii="Times New Roman" w:eastAsiaTheme="minorHAnsi" w:hAnsi="Times New Roman" w:cs="Times New Roman"/>
+          <w:sz w:val="28"/>
+          <w:szCs w:val="28"/>
+        </w:rPr>
+        <w:t>zitivatea</w:t>
+      </w:r>
+      <w:proofErr w:type="spellEnd"/>
+      <w:r>
+        <w:rPr>
+          <w:rFonts w:ascii="Times New Roman" w:eastAsiaTheme="minorHAnsi" w:hAnsi="Times New Roman" w:cs="Times New Roman"/>
+          <w:sz w:val="28"/>
+          <w:szCs w:val="28"/>
+        </w:rPr>
+        <w:t xml:space="preserve"> </w:t>
+      </w:r>
+      <w:proofErr w:type="spellStart"/>
+      <w:r>
+        <w:rPr>
+          <w:rFonts w:ascii="Times New Roman" w:eastAsiaTheme="minorHAnsi" w:hAnsi="Times New Roman" w:cs="Times New Roman"/>
+          <w:sz w:val="28"/>
+          <w:szCs w:val="28"/>
+        </w:rPr>
+        <w:t>tactilă</w:t>
+      </w:r>
+      <w:proofErr w:type="spellEnd"/>
+      <w:r>
+        <w:rPr>
+          <w:rFonts w:ascii="Times New Roman" w:eastAsiaTheme="minorHAnsi" w:hAnsi="Times New Roman" w:cs="Times New Roman"/>
+          <w:sz w:val="28"/>
+          <w:szCs w:val="28"/>
+        </w:rPr>
+        <w:t xml:space="preserve"> </w:t>
+      </w:r>
+      <w:proofErr w:type="spellStart"/>
+      <w:r>
+        <w:rPr>
+          <w:rFonts w:ascii="Times New Roman" w:eastAsiaTheme="minorHAnsi" w:hAnsi="Times New Roman" w:cs="Times New Roman"/>
+          <w:sz w:val="28"/>
+          <w:szCs w:val="28"/>
+        </w:rPr>
+        <w:t>capacitivă</w:t>
+      </w:r>
+      <w:proofErr w:type="spellEnd"/>
+      <w:r>
+        <w:rPr>
+          <w:rFonts w:ascii="Times New Roman" w:eastAsiaTheme="minorHAnsi" w:hAnsi="Times New Roman" w:cs="Times New Roman"/>
+          <w:sz w:val="28"/>
+          <w:szCs w:val="28"/>
+        </w:rPr>
+        <w:t xml:space="preserve"> </w:t>
+      </w:r>
+      <w:proofErr w:type="spellStart"/>
+      <w:r>
+        <w:rPr>
+          <w:rFonts w:ascii="Times New Roman" w:eastAsiaTheme="minorHAnsi" w:hAnsi="Times New Roman" w:cs="Times New Roman"/>
+          <w:sz w:val="28"/>
+          <w:szCs w:val="28"/>
+        </w:rPr>
+        <w:t>funcționează</w:t>
+      </w:r>
+      <w:proofErr w:type="spellEnd"/>
+      <w:r>
+        <w:rPr>
+          <w:rFonts w:ascii="Times New Roman" w:eastAsiaTheme="minorHAnsi" w:hAnsi="Times New Roman" w:cs="Times New Roman"/>
+          <w:sz w:val="28"/>
+          <w:szCs w:val="28"/>
+        </w:rPr>
+        <w:t xml:space="preserve"> prin măsurarea modificărilor capacității de pe suprafața touch pad-ului. Când un utilizator atinge pad-ul, corpul său acționează ca un conductor și modifică capacitatea de pe suprafața pad-ului. Această modificare a capacității este apoi detectată de microcontroler și poate fi folosită pentru a declanșa un anumit eveniment sau acțiune.</w:t>
+      </w:r>
+    </w:p>
     <w:p>
       <w:pPr>
         <w:tabs>
           <w:tab w:val="left" w:pos="540"/>
           <w:tab w:val="left" w:pos="630"/>
         </w:tabs>
-        <w:rPr>
-          <w:rFonts w:ascii="Times New Roman" w:hAnsi="Times New Roman" w:cs="Times New Roman"/>
-          <w:sz w:val="28"/>
-          <w:szCs w:val="28"/>
-        </w:rPr>
-      </w:pPr>
-      <w:r>
-        <w:rPr>
-          <w:rFonts w:ascii="Times New Roman" w:hAnsi="Times New Roman" w:cs="Times New Roman"/>
-          <w:sz w:val="28"/>
-          <w:szCs w:val="28"/>
-        </w:rPr>
-        <w:tab/>
-      </w:r>
-      <w:r>
-        <w:rPr>
-          <w:rFonts w:ascii="Times New Roman" w:hAnsi="Times New Roman" w:cs="Times New Roman"/>
-          <w:sz w:val="28"/>
-          <w:szCs w:val="28"/>
-        </w:rPr>
-        <w:t xml:space="preserve">FRDM-KL25Z </w:t>
-      </w:r>
-      <w:proofErr w:type="spellStart"/>
-      <w:r>
-        <w:rPr>
-          <w:rFonts w:ascii="Times New Roman" w:hAnsi="Times New Roman" w:cs="Times New Roman"/>
-          <w:sz w:val="28"/>
-          <w:szCs w:val="28"/>
-        </w:rPr>
-        <w:t>este</w:t>
-      </w:r>
-      <w:proofErr w:type="spellEnd"/>
-      <w:r>
-        <w:rPr>
-          <w:rFonts w:ascii="Times New Roman" w:hAnsi="Times New Roman" w:cs="Times New Roman"/>
-          <w:sz w:val="28"/>
-          <w:szCs w:val="28"/>
-        </w:rPr>
-        <w:t xml:space="preserve"> o </w:t>
-      </w:r>
-      <w:proofErr w:type="spellStart"/>
-      <w:r>
-        <w:rPr>
-          <w:rFonts w:ascii="Times New Roman" w:hAnsi="Times New Roman" w:cs="Times New Roman"/>
-          <w:sz w:val="28"/>
-          <w:szCs w:val="28"/>
-        </w:rPr>
-        <w:t>placă</w:t>
-      </w:r>
-      <w:proofErr w:type="spellEnd"/>
-      <w:r>
-        <w:rPr>
-          <w:rFonts w:ascii="Times New Roman" w:hAnsi="Times New Roman" w:cs="Times New Roman"/>
-          <w:sz w:val="28"/>
-          <w:szCs w:val="28"/>
-        </w:rPr>
-        <w:t xml:space="preserve"> de </w:t>
-      </w:r>
-      <w:proofErr w:type="spellStart"/>
-      <w:r>
-        <w:rPr>
-          <w:rFonts w:ascii="Times New Roman" w:hAnsi="Times New Roman" w:cs="Times New Roman"/>
-          <w:sz w:val="28"/>
-          <w:szCs w:val="28"/>
-        </w:rPr>
-        <w:t>dezvoltare</w:t>
-      </w:r>
-      <w:proofErr w:type="spellEnd"/>
-      <w:r>
-        <w:rPr>
-          <w:rFonts w:ascii="Times New Roman" w:hAnsi="Times New Roman" w:cs="Times New Roman"/>
-          <w:sz w:val="28"/>
-          <w:szCs w:val="28"/>
-        </w:rPr>
-        <w:t xml:space="preserve"> </w:t>
-      </w:r>
-      <w:proofErr w:type="spellStart"/>
-      <w:r>
-        <w:rPr>
-          <w:rFonts w:ascii="Times New Roman" w:hAnsi="Times New Roman" w:cs="Times New Roman"/>
-          <w:sz w:val="28"/>
-          <w:szCs w:val="28"/>
-        </w:rPr>
-        <w:t>pentru</w:t>
-      </w:r>
-      <w:proofErr w:type="spellEnd"/>
-      <w:r>
-        <w:rPr>
-          <w:rFonts w:ascii="Times New Roman" w:hAnsi="Times New Roman" w:cs="Times New Roman"/>
-          <w:sz w:val="28"/>
-          <w:szCs w:val="28"/>
-        </w:rPr>
-        <w:t xml:space="preserve"> </w:t>
-      </w:r>
-      <w:proofErr w:type="spellStart"/>
-      <w:r>
-        <w:rPr>
-          <w:rFonts w:ascii="Times New Roman" w:hAnsi="Times New Roman" w:cs="Times New Roman"/>
-          <w:sz w:val="28"/>
-          <w:szCs w:val="28"/>
-        </w:rPr>
-        <w:t>microcontrolerul</w:t>
-      </w:r>
-      <w:proofErr w:type="spellEnd"/>
-      <w:r>
-        <w:rPr>
-          <w:rFonts w:ascii="Times New Roman" w:hAnsi="Times New Roman" w:cs="Times New Roman"/>
-          <w:sz w:val="28"/>
-          <w:szCs w:val="28"/>
-        </w:rPr>
-        <w:t xml:space="preserve"> Kinetis KL25Z Cortex-M0+ de la NXP. </w:t>
-      </w:r>
-      <w:proofErr w:type="spellStart"/>
-      <w:r>
-        <w:rPr>
-          <w:rFonts w:ascii="Times New Roman" w:hAnsi="Times New Roman" w:cs="Times New Roman"/>
-          <w:sz w:val="28"/>
-          <w:szCs w:val="28"/>
-        </w:rPr>
-        <w:t>Placa</w:t>
-      </w:r>
-      <w:proofErr w:type="spellEnd"/>
-      <w:r>
-        <w:rPr>
-          <w:rFonts w:ascii="Times New Roman" w:hAnsi="Times New Roman" w:cs="Times New Roman"/>
-          <w:sz w:val="28"/>
-          <w:szCs w:val="28"/>
-        </w:rPr>
-        <w:t xml:space="preserve"> </w:t>
-      </w:r>
-      <w:proofErr w:type="spellStart"/>
-      <w:r>
-        <w:rPr>
-          <w:rFonts w:ascii="Times New Roman" w:hAnsi="Times New Roman" w:cs="Times New Roman"/>
-          <w:sz w:val="28"/>
-          <w:szCs w:val="28"/>
-        </w:rPr>
-        <w:t>dispune</w:t>
-      </w:r>
-      <w:proofErr w:type="spellEnd"/>
-      <w:r>
-        <w:rPr>
-          <w:rFonts w:ascii="Times New Roman" w:hAnsi="Times New Roman" w:cs="Times New Roman"/>
-          <w:sz w:val="28"/>
-          <w:szCs w:val="28"/>
-        </w:rPr>
-        <w:t xml:space="preserve"> de un </w:t>
-      </w:r>
-      <w:proofErr w:type="spellStart"/>
-      <w:r>
-        <w:rPr>
-          <w:rFonts w:ascii="Times New Roman" w:hAnsi="Times New Roman" w:cs="Times New Roman"/>
-          <w:sz w:val="28"/>
-          <w:szCs w:val="28"/>
-        </w:rPr>
-        <w:t>senzor</w:t>
-      </w:r>
-      <w:proofErr w:type="spellEnd"/>
-      <w:r>
-        <w:rPr>
-          <w:rFonts w:ascii="Times New Roman" w:hAnsi="Times New Roman" w:cs="Times New Roman"/>
-          <w:sz w:val="28"/>
-          <w:szCs w:val="28"/>
-        </w:rPr>
-        <w:t xml:space="preserve"> de </w:t>
-      </w:r>
-      <w:proofErr w:type="spellStart"/>
-      <w:r>
-        <w:rPr>
-          <w:rFonts w:ascii="Times New Roman" w:hAnsi="Times New Roman" w:cs="Times New Roman"/>
-          <w:sz w:val="28"/>
-          <w:szCs w:val="28"/>
-        </w:rPr>
-        <w:t>temperatură</w:t>
-      </w:r>
-      <w:proofErr w:type="spellEnd"/>
-      <w:r>
-        <w:rPr>
-          <w:rFonts w:ascii="Times New Roman" w:hAnsi="Times New Roman" w:cs="Times New Roman"/>
-          <w:sz w:val="28"/>
-          <w:szCs w:val="28"/>
-        </w:rPr>
-        <w:t xml:space="preserve"> </w:t>
-      </w:r>
-      <w:proofErr w:type="spellStart"/>
-      <w:r>
-        <w:rPr>
-          <w:rFonts w:ascii="Times New Roman" w:hAnsi="Times New Roman" w:cs="Times New Roman"/>
-          <w:sz w:val="28"/>
-          <w:szCs w:val="28"/>
-        </w:rPr>
-        <w:t>integrat</w:t>
-      </w:r>
-      <w:proofErr w:type="spellEnd"/>
-      <w:r>
-        <w:rPr>
-          <w:rFonts w:ascii="Times New Roman" w:hAnsi="Times New Roman" w:cs="Times New Roman"/>
-          <w:sz w:val="28"/>
-          <w:szCs w:val="28"/>
-        </w:rPr>
-        <w:t xml:space="preserve"> (TSI) care </w:t>
-      </w:r>
-      <w:proofErr w:type="spellStart"/>
-      <w:r>
-        <w:rPr>
-          <w:rFonts w:ascii="Times New Roman" w:hAnsi="Times New Roman" w:cs="Times New Roman"/>
-          <w:sz w:val="28"/>
-          <w:szCs w:val="28"/>
-        </w:rPr>
-        <w:t>vă</w:t>
-      </w:r>
-      <w:proofErr w:type="spellEnd"/>
-      <w:r>
-        <w:rPr>
-          <w:rFonts w:ascii="Times New Roman" w:hAnsi="Times New Roman" w:cs="Times New Roman"/>
-          <w:sz w:val="28"/>
-          <w:szCs w:val="28"/>
-        </w:rPr>
-        <w:t xml:space="preserve"> </w:t>
-      </w:r>
-      <w:proofErr w:type="spellStart"/>
-      <w:r>
-        <w:rPr>
-          <w:rFonts w:ascii="Times New Roman" w:hAnsi="Times New Roman" w:cs="Times New Roman"/>
-          <w:sz w:val="28"/>
-          <w:szCs w:val="28"/>
-        </w:rPr>
-        <w:t>permite</w:t>
-      </w:r>
-      <w:proofErr w:type="spellEnd"/>
-      <w:r>
-        <w:rPr>
-          <w:rFonts w:ascii="Times New Roman" w:hAnsi="Times New Roman" w:cs="Times New Roman"/>
-          <w:sz w:val="28"/>
-          <w:szCs w:val="28"/>
-        </w:rPr>
-        <w:t xml:space="preserve"> </w:t>
-      </w:r>
-      <w:proofErr w:type="spellStart"/>
-      <w:r>
-        <w:rPr>
-          <w:rFonts w:ascii="Times New Roman" w:hAnsi="Times New Roman" w:cs="Times New Roman"/>
-          <w:sz w:val="28"/>
-          <w:szCs w:val="28"/>
-        </w:rPr>
-        <w:t>să</w:t>
-      </w:r>
-      <w:proofErr w:type="spellEnd"/>
-      <w:r>
-        <w:rPr>
-          <w:rFonts w:ascii="Times New Roman" w:hAnsi="Times New Roman" w:cs="Times New Roman"/>
-          <w:sz w:val="28"/>
-          <w:szCs w:val="28"/>
-        </w:rPr>
-        <w:t xml:space="preserve"> </w:t>
-      </w:r>
-      <w:proofErr w:type="spellStart"/>
-      <w:r>
-        <w:rPr>
-          <w:rFonts w:ascii="Times New Roman" w:hAnsi="Times New Roman" w:cs="Times New Roman"/>
-          <w:sz w:val="28"/>
-          <w:szCs w:val="28"/>
-        </w:rPr>
-        <w:t>măsurați</w:t>
-      </w:r>
-      <w:proofErr w:type="spellEnd"/>
-      <w:r>
-        <w:rPr>
-          <w:rFonts w:ascii="Times New Roman" w:hAnsi="Times New Roman" w:cs="Times New Roman"/>
-          <w:sz w:val="28"/>
-          <w:szCs w:val="28"/>
-        </w:rPr>
-        <w:t xml:space="preserve"> </w:t>
-      </w:r>
-      <w:proofErr w:type="spellStart"/>
-      <w:r>
-        <w:rPr>
-          <w:rFonts w:ascii="Times New Roman" w:hAnsi="Times New Roman" w:cs="Times New Roman"/>
-          <w:sz w:val="28"/>
-          <w:szCs w:val="28"/>
-        </w:rPr>
-        <w:t>temperatura</w:t>
-      </w:r>
-      <w:proofErr w:type="spellEnd"/>
-      <w:r>
-        <w:rPr>
-          <w:rFonts w:ascii="Times New Roman" w:hAnsi="Times New Roman" w:cs="Times New Roman"/>
-          <w:sz w:val="28"/>
-          <w:szCs w:val="28"/>
-        </w:rPr>
-        <w:t xml:space="preserve"> </w:t>
-      </w:r>
-      <w:proofErr w:type="spellStart"/>
-      <w:r>
-        <w:rPr>
-          <w:rFonts w:ascii="Times New Roman" w:hAnsi="Times New Roman" w:cs="Times New Roman"/>
-          <w:sz w:val="28"/>
-          <w:szCs w:val="28"/>
-        </w:rPr>
-        <w:t>dispozitivului</w:t>
-      </w:r>
-      <w:proofErr w:type="spellEnd"/>
-      <w:r>
-        <w:rPr>
-          <w:rFonts w:ascii="Times New Roman" w:hAnsi="Times New Roman" w:cs="Times New Roman"/>
-          <w:sz w:val="28"/>
-          <w:szCs w:val="28"/>
-        </w:rPr>
-        <w:t xml:space="preserve">. TSI </w:t>
-      </w:r>
-      <w:proofErr w:type="spellStart"/>
-      <w:r>
-        <w:rPr>
-          <w:rFonts w:ascii="Times New Roman" w:hAnsi="Times New Roman" w:cs="Times New Roman"/>
-          <w:sz w:val="28"/>
-          <w:szCs w:val="28"/>
-        </w:rPr>
-        <w:t>este</w:t>
-      </w:r>
-      <w:proofErr w:type="spellEnd"/>
-      <w:r>
-        <w:rPr>
-          <w:rFonts w:ascii="Times New Roman" w:hAnsi="Times New Roman" w:cs="Times New Roman"/>
-          <w:sz w:val="28"/>
-          <w:szCs w:val="28"/>
-        </w:rPr>
-        <w:t xml:space="preserve"> o </w:t>
-      </w:r>
-      <w:proofErr w:type="spellStart"/>
-      <w:r>
-        <w:rPr>
-          <w:rFonts w:ascii="Times New Roman" w:hAnsi="Times New Roman" w:cs="Times New Roman"/>
-          <w:sz w:val="28"/>
-          <w:szCs w:val="28"/>
-        </w:rPr>
-        <w:t>tehnologie</w:t>
-      </w:r>
-      <w:proofErr w:type="spellEnd"/>
-      <w:r>
-        <w:rPr>
-          <w:rFonts w:ascii="Times New Roman" w:hAnsi="Times New Roman" w:cs="Times New Roman"/>
-          <w:sz w:val="28"/>
-          <w:szCs w:val="28"/>
-        </w:rPr>
-        <w:t xml:space="preserve"> de </w:t>
-      </w:r>
-      <w:proofErr w:type="spellStart"/>
-      <w:r>
-        <w:rPr>
-          <w:rFonts w:ascii="Times New Roman" w:hAnsi="Times New Roman" w:cs="Times New Roman"/>
-          <w:sz w:val="28"/>
-          <w:szCs w:val="28"/>
-        </w:rPr>
-        <w:t>detectare</w:t>
-      </w:r>
-      <w:proofErr w:type="spellEnd"/>
-      <w:r>
-        <w:rPr>
-          <w:rFonts w:ascii="Times New Roman" w:hAnsi="Times New Roman" w:cs="Times New Roman"/>
-          <w:sz w:val="28"/>
-          <w:szCs w:val="28"/>
-        </w:rPr>
-        <w:t xml:space="preserve"> </w:t>
-      </w:r>
-      <w:proofErr w:type="spellStart"/>
-      <w:r>
-        <w:rPr>
-          <w:rFonts w:ascii="Times New Roman" w:hAnsi="Times New Roman" w:cs="Times New Roman"/>
-          <w:sz w:val="28"/>
-          <w:szCs w:val="28"/>
-        </w:rPr>
-        <w:t>capacitivă</w:t>
-      </w:r>
-      <w:proofErr w:type="spellEnd"/>
-      <w:r>
-        <w:rPr>
-          <w:rFonts w:ascii="Times New Roman" w:hAnsi="Times New Roman" w:cs="Times New Roman"/>
-          <w:sz w:val="28"/>
-          <w:szCs w:val="28"/>
-        </w:rPr>
-        <w:t xml:space="preserve"> care </w:t>
-      </w:r>
-      <w:proofErr w:type="spellStart"/>
-      <w:r>
-        <w:rPr>
-          <w:rFonts w:ascii="Times New Roman" w:hAnsi="Times New Roman" w:cs="Times New Roman"/>
-          <w:sz w:val="28"/>
-          <w:szCs w:val="28"/>
-        </w:rPr>
-        <w:t>măsoară</w:t>
-      </w:r>
-      <w:proofErr w:type="spellEnd"/>
-      <w:r>
-        <w:rPr>
-          <w:rFonts w:ascii="Times New Roman" w:hAnsi="Times New Roman" w:cs="Times New Roman"/>
-          <w:sz w:val="28"/>
-          <w:szCs w:val="28"/>
-        </w:rPr>
-        <w:t xml:space="preserve"> </w:t>
-      </w:r>
-      <w:proofErr w:type="spellStart"/>
-      <w:r>
-        <w:rPr>
-          <w:rFonts w:ascii="Times New Roman" w:hAnsi="Times New Roman" w:cs="Times New Roman"/>
-          <w:sz w:val="28"/>
-          <w:szCs w:val="28"/>
-        </w:rPr>
-        <w:t>modificarea</w:t>
-      </w:r>
-      <w:proofErr w:type="spellEnd"/>
-      <w:r>
-        <w:rPr>
-          <w:rFonts w:ascii="Times New Roman" w:hAnsi="Times New Roman" w:cs="Times New Roman"/>
-          <w:sz w:val="28"/>
-          <w:szCs w:val="28"/>
-        </w:rPr>
-        <w:t xml:space="preserve"> </w:t>
-      </w:r>
-      <w:proofErr w:type="spellStart"/>
-      <w:r>
-        <w:rPr>
-          <w:rFonts w:ascii="Times New Roman" w:hAnsi="Times New Roman" w:cs="Times New Roman"/>
-          <w:sz w:val="28"/>
-          <w:szCs w:val="28"/>
-        </w:rPr>
-        <w:t>capacității</w:t>
-      </w:r>
-      <w:proofErr w:type="spellEnd"/>
-      <w:r>
-        <w:rPr>
-          <w:rFonts w:ascii="Times New Roman" w:hAnsi="Times New Roman" w:cs="Times New Roman"/>
-          <w:sz w:val="28"/>
-          <w:szCs w:val="28"/>
-        </w:rPr>
-        <w:t xml:space="preserve"> </w:t>
-      </w:r>
-      <w:proofErr w:type="spellStart"/>
-      <w:r>
-        <w:rPr>
-          <w:rFonts w:ascii="Times New Roman" w:hAnsi="Times New Roman" w:cs="Times New Roman"/>
-          <w:sz w:val="28"/>
-          <w:szCs w:val="28"/>
-        </w:rPr>
-        <w:t>cauzată</w:t>
-      </w:r>
-      <w:proofErr w:type="spellEnd"/>
-      <w:r>
-        <w:rPr>
-          <w:rFonts w:ascii="Times New Roman" w:hAnsi="Times New Roman" w:cs="Times New Roman"/>
-          <w:sz w:val="28"/>
-          <w:szCs w:val="28"/>
-        </w:rPr>
-        <w:t xml:space="preserve"> de o </w:t>
-      </w:r>
-      <w:proofErr w:type="spellStart"/>
-      <w:r>
-        <w:rPr>
-          <w:rFonts w:ascii="Times New Roman" w:hAnsi="Times New Roman" w:cs="Times New Roman"/>
-          <w:sz w:val="28"/>
-          <w:szCs w:val="28"/>
-        </w:rPr>
-        <w:t>schimbare</w:t>
-      </w:r>
-      <w:proofErr w:type="spellEnd"/>
-      <w:r>
-        <w:rPr>
-          <w:rFonts w:ascii="Times New Roman" w:hAnsi="Times New Roman" w:cs="Times New Roman"/>
-          <w:sz w:val="28"/>
-          <w:szCs w:val="28"/>
-        </w:rPr>
-        <w:t xml:space="preserve"> a </w:t>
-      </w:r>
-      <w:proofErr w:type="spellStart"/>
-      <w:r>
-        <w:rPr>
-          <w:rFonts w:ascii="Times New Roman" w:hAnsi="Times New Roman" w:cs="Times New Roman"/>
-          <w:sz w:val="28"/>
-          <w:szCs w:val="28"/>
-        </w:rPr>
-        <w:t>temperaturii</w:t>
-      </w:r>
-      <w:proofErr w:type="spellEnd"/>
-      <w:r>
-        <w:rPr>
-          <w:rFonts w:ascii="Times New Roman" w:hAnsi="Times New Roman" w:cs="Times New Roman"/>
-          <w:sz w:val="28"/>
-          <w:szCs w:val="28"/>
-        </w:rPr>
-        <w:t>.</w:t>
-      </w:r>
-    </w:p>
-    <w:p>
-      <w:pPr>
-        <w:ind w:firstLine="540"/>
-        <w:rPr>
-          <w:rFonts w:ascii="Times New Roman" w:hAnsi="Times New Roman" w:cs="Times New Roman"/>
-          <w:sz w:val="28"/>
-          <w:szCs w:val="28"/>
-        </w:rPr>
-      </w:pPr>
-      <w:r>
-        <w:rPr>
-          <w:rFonts w:ascii="Times New Roman" w:hAnsi="Times New Roman" w:cs="Times New Roman"/>
-          <w:sz w:val="28"/>
-          <w:szCs w:val="28"/>
-        </w:rPr>
-        <w:t>TSI</w:t>
-      </w:r>
-      <w:r>
-        <w:rPr>
-          <w:rFonts w:ascii="Times New Roman" w:hAnsi="Times New Roman" w:cs="Times New Roman"/>
-          <w:sz w:val="28"/>
-          <w:szCs w:val="28"/>
-        </w:rPr>
-        <w:t>-</w:t>
-      </w:r>
-      <w:proofErr w:type="spellStart"/>
-      <w:r>
-        <w:rPr>
-          <w:rFonts w:ascii="Times New Roman" w:hAnsi="Times New Roman" w:cs="Times New Roman"/>
-          <w:sz w:val="28"/>
-          <w:szCs w:val="28"/>
-        </w:rPr>
-        <w:t>ul</w:t>
-      </w:r>
-      <w:proofErr w:type="spellEnd"/>
-      <w:r>
-        <w:rPr>
-          <w:rFonts w:ascii="Times New Roman" w:hAnsi="Times New Roman" w:cs="Times New Roman"/>
-          <w:sz w:val="28"/>
-          <w:szCs w:val="28"/>
-        </w:rPr>
-        <w:t xml:space="preserve"> de pe FRDM-KL25Z </w:t>
-      </w:r>
-      <w:proofErr w:type="spellStart"/>
-      <w:r>
-        <w:rPr>
-          <w:rFonts w:ascii="Times New Roman" w:hAnsi="Times New Roman" w:cs="Times New Roman"/>
-          <w:sz w:val="28"/>
-          <w:szCs w:val="28"/>
-        </w:rPr>
-        <w:t>poate</w:t>
-      </w:r>
-      <w:proofErr w:type="spellEnd"/>
-      <w:r>
-        <w:rPr>
-          <w:rFonts w:ascii="Times New Roman" w:hAnsi="Times New Roman" w:cs="Times New Roman"/>
-          <w:sz w:val="28"/>
-          <w:szCs w:val="28"/>
-        </w:rPr>
-        <w:t xml:space="preserve"> fi </w:t>
-      </w:r>
-      <w:proofErr w:type="spellStart"/>
-      <w:r>
-        <w:rPr>
-          <w:rFonts w:ascii="Times New Roman" w:hAnsi="Times New Roman" w:cs="Times New Roman"/>
-          <w:sz w:val="28"/>
-          <w:szCs w:val="28"/>
-        </w:rPr>
-        <w:t>utilizat</w:t>
-      </w:r>
-      <w:proofErr w:type="spellEnd"/>
-      <w:r>
-        <w:rPr>
-          <w:rFonts w:ascii="Times New Roman" w:hAnsi="Times New Roman" w:cs="Times New Roman"/>
-          <w:sz w:val="28"/>
-          <w:szCs w:val="28"/>
-        </w:rPr>
-        <w:t xml:space="preserve"> </w:t>
-      </w:r>
-      <w:proofErr w:type="spellStart"/>
-      <w:r>
-        <w:rPr>
-          <w:rFonts w:ascii="Times New Roman" w:hAnsi="Times New Roman" w:cs="Times New Roman"/>
-          <w:sz w:val="28"/>
-          <w:szCs w:val="28"/>
-        </w:rPr>
-        <w:t>pentru</w:t>
-      </w:r>
-      <w:proofErr w:type="spellEnd"/>
-      <w:r>
-        <w:rPr>
-          <w:rFonts w:ascii="Times New Roman" w:hAnsi="Times New Roman" w:cs="Times New Roman"/>
-          <w:sz w:val="28"/>
-          <w:szCs w:val="28"/>
-        </w:rPr>
-        <w:t xml:space="preserve"> a </w:t>
-      </w:r>
-      <w:proofErr w:type="spellStart"/>
-      <w:r>
-        <w:rPr>
-          <w:rFonts w:ascii="Times New Roman" w:hAnsi="Times New Roman" w:cs="Times New Roman"/>
-          <w:sz w:val="28"/>
-          <w:szCs w:val="28"/>
-        </w:rPr>
-        <w:t>măsura</w:t>
-      </w:r>
-      <w:proofErr w:type="spellEnd"/>
-      <w:r>
-        <w:rPr>
-          <w:rFonts w:ascii="Times New Roman" w:hAnsi="Times New Roman" w:cs="Times New Roman"/>
-          <w:sz w:val="28"/>
-          <w:szCs w:val="28"/>
-        </w:rPr>
-        <w:t xml:space="preserve"> </w:t>
-      </w:r>
-      <w:proofErr w:type="spellStart"/>
-      <w:r>
-        <w:rPr>
-          <w:rFonts w:ascii="Times New Roman" w:hAnsi="Times New Roman" w:cs="Times New Roman"/>
-          <w:sz w:val="28"/>
-          <w:szCs w:val="28"/>
-        </w:rPr>
-        <w:t>temperatura</w:t>
-      </w:r>
-      <w:proofErr w:type="spellEnd"/>
-      <w:r>
-        <w:rPr>
-          <w:rFonts w:ascii="Times New Roman" w:hAnsi="Times New Roman" w:cs="Times New Roman"/>
-          <w:sz w:val="28"/>
-          <w:szCs w:val="28"/>
-        </w:rPr>
-        <w:t xml:space="preserve"> </w:t>
-      </w:r>
-      <w:proofErr w:type="spellStart"/>
-      <w:r>
-        <w:rPr>
-          <w:rFonts w:ascii="Times New Roman" w:hAnsi="Times New Roman" w:cs="Times New Roman"/>
-          <w:sz w:val="28"/>
-          <w:szCs w:val="28"/>
-        </w:rPr>
-        <w:t>dispozitivului</w:t>
-      </w:r>
-      <w:proofErr w:type="spellEnd"/>
-      <w:r>
-        <w:rPr>
-          <w:rFonts w:ascii="Times New Roman" w:hAnsi="Times New Roman" w:cs="Times New Roman"/>
-          <w:sz w:val="28"/>
-          <w:szCs w:val="28"/>
-        </w:rPr>
-        <w:t xml:space="preserve"> </w:t>
-      </w:r>
-      <w:proofErr w:type="spellStart"/>
-      <w:r>
-        <w:rPr>
-          <w:rFonts w:ascii="Times New Roman" w:hAnsi="Times New Roman" w:cs="Times New Roman"/>
-          <w:sz w:val="28"/>
-          <w:szCs w:val="28"/>
-        </w:rPr>
-        <w:t>atât</w:t>
-      </w:r>
-      <w:proofErr w:type="spellEnd"/>
-      <w:r>
-        <w:rPr>
-          <w:rFonts w:ascii="Times New Roman" w:hAnsi="Times New Roman" w:cs="Times New Roman"/>
-          <w:sz w:val="28"/>
-          <w:szCs w:val="28"/>
-        </w:rPr>
-        <w:t xml:space="preserve"> </w:t>
-      </w:r>
-      <w:proofErr w:type="spellStart"/>
-      <w:r>
-        <w:rPr>
-          <w:rFonts w:ascii="Times New Roman" w:hAnsi="Times New Roman" w:cs="Times New Roman"/>
-          <w:sz w:val="28"/>
-          <w:szCs w:val="28"/>
-        </w:rPr>
-        <w:t>în</w:t>
-      </w:r>
-      <w:proofErr w:type="spellEnd"/>
-      <w:r>
-        <w:rPr>
-          <w:rFonts w:ascii="Times New Roman" w:hAnsi="Times New Roman" w:cs="Times New Roman"/>
-          <w:sz w:val="28"/>
-          <w:szCs w:val="28"/>
-        </w:rPr>
-        <w:t xml:space="preserve"> </w:t>
-      </w:r>
-      <w:proofErr w:type="spellStart"/>
-      <w:r>
-        <w:rPr>
-          <w:rFonts w:ascii="Times New Roman" w:hAnsi="Times New Roman" w:cs="Times New Roman"/>
-          <w:sz w:val="28"/>
-          <w:szCs w:val="28"/>
-        </w:rPr>
-        <w:t>modul</w:t>
-      </w:r>
-      <w:proofErr w:type="spellEnd"/>
-      <w:r>
-        <w:rPr>
-          <w:rFonts w:ascii="Times New Roman" w:hAnsi="Times New Roman" w:cs="Times New Roman"/>
-          <w:sz w:val="28"/>
-          <w:szCs w:val="28"/>
-        </w:rPr>
-        <w:t xml:space="preserve"> </w:t>
-      </w:r>
-      <w:proofErr w:type="spellStart"/>
-      <w:r>
-        <w:rPr>
-          <w:rFonts w:ascii="Times New Roman" w:hAnsi="Times New Roman" w:cs="Times New Roman"/>
-          <w:sz w:val="28"/>
-          <w:szCs w:val="28"/>
-        </w:rPr>
-        <w:t>inactiv</w:t>
-      </w:r>
-      <w:proofErr w:type="spellEnd"/>
-      <w:r>
-        <w:rPr>
-          <w:rFonts w:ascii="Times New Roman" w:hAnsi="Times New Roman" w:cs="Times New Roman"/>
-          <w:sz w:val="28"/>
-          <w:szCs w:val="28"/>
-        </w:rPr>
-        <w:t xml:space="preserve">, </w:t>
-      </w:r>
-      <w:proofErr w:type="spellStart"/>
-      <w:r>
-        <w:rPr>
-          <w:rFonts w:ascii="Times New Roman" w:hAnsi="Times New Roman" w:cs="Times New Roman"/>
-          <w:sz w:val="28"/>
-          <w:szCs w:val="28"/>
-        </w:rPr>
-        <w:t>cât</w:t>
-      </w:r>
-      <w:proofErr w:type="spellEnd"/>
-      <w:r>
-        <w:rPr>
-          <w:rFonts w:ascii="Times New Roman" w:hAnsi="Times New Roman" w:cs="Times New Roman"/>
-          <w:sz w:val="28"/>
-          <w:szCs w:val="28"/>
-        </w:rPr>
-        <w:t xml:space="preserve"> </w:t>
-      </w:r>
-      <w:proofErr w:type="spellStart"/>
-      <w:r>
-        <w:rPr>
-          <w:rFonts w:ascii="Times New Roman" w:hAnsi="Times New Roman" w:cs="Times New Roman"/>
-          <w:sz w:val="28"/>
-          <w:szCs w:val="28"/>
-        </w:rPr>
-        <w:t>și</w:t>
-      </w:r>
-      <w:proofErr w:type="spellEnd"/>
-      <w:r>
-        <w:rPr>
-          <w:rFonts w:ascii="Times New Roman" w:hAnsi="Times New Roman" w:cs="Times New Roman"/>
-          <w:sz w:val="28"/>
-          <w:szCs w:val="28"/>
-        </w:rPr>
-        <w:t xml:space="preserve"> </w:t>
-      </w:r>
-      <w:proofErr w:type="spellStart"/>
-      <w:r>
-        <w:rPr>
-          <w:rFonts w:ascii="Times New Roman" w:hAnsi="Times New Roman" w:cs="Times New Roman"/>
-          <w:sz w:val="28"/>
-          <w:szCs w:val="28"/>
-        </w:rPr>
-        <w:t>în</w:t>
-      </w:r>
-      <w:proofErr w:type="spellEnd"/>
-      <w:r>
-        <w:rPr>
-          <w:rFonts w:ascii="Times New Roman" w:hAnsi="Times New Roman" w:cs="Times New Roman"/>
-          <w:sz w:val="28"/>
-          <w:szCs w:val="28"/>
-        </w:rPr>
-        <w:t xml:space="preserve"> </w:t>
-      </w:r>
-      <w:proofErr w:type="spellStart"/>
-      <w:r>
-        <w:rPr>
-          <w:rFonts w:ascii="Times New Roman" w:hAnsi="Times New Roman" w:cs="Times New Roman"/>
-          <w:sz w:val="28"/>
-          <w:szCs w:val="28"/>
-        </w:rPr>
-        <w:t>cel</w:t>
-      </w:r>
-      <w:proofErr w:type="spellEnd"/>
-      <w:r>
-        <w:rPr>
-          <w:rFonts w:ascii="Times New Roman" w:hAnsi="Times New Roman" w:cs="Times New Roman"/>
-          <w:sz w:val="28"/>
-          <w:szCs w:val="28"/>
-        </w:rPr>
-        <w:t xml:space="preserve"> </w:t>
-      </w:r>
-      <w:proofErr w:type="spellStart"/>
-      <w:r>
-        <w:rPr>
-          <w:rFonts w:ascii="Times New Roman" w:hAnsi="Times New Roman" w:cs="Times New Roman"/>
-          <w:sz w:val="28"/>
-          <w:szCs w:val="28"/>
-        </w:rPr>
-        <w:t>activ</w:t>
-      </w:r>
-      <w:proofErr w:type="spellEnd"/>
-      <w:r>
-        <w:rPr>
-          <w:rFonts w:ascii="Times New Roman" w:hAnsi="Times New Roman" w:cs="Times New Roman"/>
-          <w:sz w:val="28"/>
-          <w:szCs w:val="28"/>
-        </w:rPr>
-        <w:t xml:space="preserve">, </w:t>
-      </w:r>
-      <w:proofErr w:type="spellStart"/>
-      <w:r>
-        <w:rPr>
-          <w:rFonts w:ascii="Times New Roman" w:hAnsi="Times New Roman" w:cs="Times New Roman"/>
-          <w:sz w:val="28"/>
-          <w:szCs w:val="28"/>
-        </w:rPr>
-        <w:t>iar</w:t>
-      </w:r>
-      <w:proofErr w:type="spellEnd"/>
-      <w:r>
-        <w:rPr>
-          <w:rFonts w:ascii="Times New Roman" w:hAnsi="Times New Roman" w:cs="Times New Roman"/>
-          <w:sz w:val="28"/>
-          <w:szCs w:val="28"/>
-        </w:rPr>
-        <w:t xml:space="preserve"> </w:t>
-      </w:r>
-      <w:proofErr w:type="spellStart"/>
-      <w:r>
-        <w:rPr>
-          <w:rFonts w:ascii="Times New Roman" w:hAnsi="Times New Roman" w:cs="Times New Roman"/>
-          <w:sz w:val="28"/>
-          <w:szCs w:val="28"/>
-        </w:rPr>
-        <w:t>măsurarea</w:t>
-      </w:r>
-      <w:proofErr w:type="spellEnd"/>
-      <w:r>
-        <w:rPr>
-          <w:rFonts w:ascii="Times New Roman" w:hAnsi="Times New Roman" w:cs="Times New Roman"/>
-          <w:sz w:val="28"/>
-          <w:szCs w:val="28"/>
-        </w:rPr>
-        <w:t xml:space="preserve"> </w:t>
-      </w:r>
-      <w:proofErr w:type="spellStart"/>
-      <w:r>
-        <w:rPr>
-          <w:rFonts w:ascii="Times New Roman" w:hAnsi="Times New Roman" w:cs="Times New Roman"/>
-          <w:sz w:val="28"/>
-          <w:szCs w:val="28"/>
-        </w:rPr>
-        <w:t>poate</w:t>
-      </w:r>
-      <w:proofErr w:type="spellEnd"/>
-      <w:r>
-        <w:rPr>
-          <w:rFonts w:ascii="Times New Roman" w:hAnsi="Times New Roman" w:cs="Times New Roman"/>
-          <w:sz w:val="28"/>
-          <w:szCs w:val="28"/>
-        </w:rPr>
-        <w:t xml:space="preserve"> fi </w:t>
-      </w:r>
-      <w:proofErr w:type="spellStart"/>
-      <w:r>
-        <w:rPr>
-          <w:rFonts w:ascii="Times New Roman" w:hAnsi="Times New Roman" w:cs="Times New Roman"/>
-          <w:sz w:val="28"/>
-          <w:szCs w:val="28"/>
-        </w:rPr>
-        <w:t>efectuată</w:t>
-      </w:r>
-      <w:proofErr w:type="spellEnd"/>
-      <w:r>
-        <w:rPr>
-          <w:rFonts w:ascii="Times New Roman" w:hAnsi="Times New Roman" w:cs="Times New Roman"/>
-          <w:sz w:val="28"/>
-          <w:szCs w:val="28"/>
-        </w:rPr>
-        <w:t xml:space="preserve"> fie </w:t>
-      </w:r>
-      <w:proofErr w:type="spellStart"/>
-      <w:r>
-        <w:rPr>
-          <w:rFonts w:ascii="Times New Roman" w:hAnsi="Times New Roman" w:cs="Times New Roman"/>
-          <w:sz w:val="28"/>
-          <w:szCs w:val="28"/>
-        </w:rPr>
-        <w:t>în</w:t>
-      </w:r>
-      <w:proofErr w:type="spellEnd"/>
-      <w:r>
-        <w:rPr>
-          <w:rFonts w:ascii="Times New Roman" w:hAnsi="Times New Roman" w:cs="Times New Roman"/>
-          <w:sz w:val="28"/>
-          <w:szCs w:val="28"/>
-        </w:rPr>
-        <w:t xml:space="preserve"> mod </w:t>
-      </w:r>
-      <w:proofErr w:type="spellStart"/>
-      <w:r>
-        <w:rPr>
-          <w:rFonts w:ascii="Times New Roman" w:hAnsi="Times New Roman" w:cs="Times New Roman"/>
-          <w:sz w:val="28"/>
-          <w:szCs w:val="28"/>
-        </w:rPr>
-        <w:t>continuu</w:t>
-      </w:r>
-      <w:proofErr w:type="spellEnd"/>
-      <w:r>
-        <w:rPr>
-          <w:rFonts w:ascii="Times New Roman" w:hAnsi="Times New Roman" w:cs="Times New Roman"/>
-          <w:sz w:val="28"/>
-          <w:szCs w:val="28"/>
-        </w:rPr>
-        <w:t xml:space="preserve">, fie la </w:t>
-      </w:r>
-      <w:proofErr w:type="spellStart"/>
-      <w:r>
-        <w:rPr>
-          <w:rFonts w:ascii="Times New Roman" w:hAnsi="Times New Roman" w:cs="Times New Roman"/>
-          <w:sz w:val="28"/>
-          <w:szCs w:val="28"/>
-        </w:rPr>
-        <w:t>cerere</w:t>
-      </w:r>
-      <w:proofErr w:type="spellEnd"/>
-      <w:r>
-        <w:rPr>
-          <w:rFonts w:ascii="Times New Roman" w:hAnsi="Times New Roman" w:cs="Times New Roman"/>
-          <w:sz w:val="28"/>
-          <w:szCs w:val="28"/>
-        </w:rPr>
-        <w:t xml:space="preserve">. </w:t>
-      </w:r>
-      <w:proofErr w:type="spellStart"/>
-      <w:r>
-        <w:rPr>
-          <w:rFonts w:ascii="Times New Roman" w:hAnsi="Times New Roman" w:cs="Times New Roman"/>
-          <w:sz w:val="28"/>
-          <w:szCs w:val="28"/>
-        </w:rPr>
-        <w:t>Senzorul</w:t>
-      </w:r>
-      <w:proofErr w:type="spellEnd"/>
-      <w:r>
-        <w:rPr>
-          <w:rFonts w:ascii="Times New Roman" w:hAnsi="Times New Roman" w:cs="Times New Roman"/>
-          <w:sz w:val="28"/>
-          <w:szCs w:val="28"/>
-        </w:rPr>
-        <w:t xml:space="preserve"> </w:t>
-      </w:r>
-      <w:proofErr w:type="spellStart"/>
-      <w:r>
-        <w:rPr>
-          <w:rFonts w:ascii="Times New Roman" w:hAnsi="Times New Roman" w:cs="Times New Roman"/>
-          <w:sz w:val="28"/>
-          <w:szCs w:val="28"/>
-        </w:rPr>
-        <w:t>poate</w:t>
-      </w:r>
-      <w:proofErr w:type="spellEnd"/>
-      <w:r>
-        <w:rPr>
-          <w:rFonts w:ascii="Times New Roman" w:hAnsi="Times New Roman" w:cs="Times New Roman"/>
-          <w:sz w:val="28"/>
-          <w:szCs w:val="28"/>
-        </w:rPr>
-        <w:t xml:space="preserve"> </w:t>
-      </w:r>
-      <w:proofErr w:type="spellStart"/>
-      <w:r>
-        <w:rPr>
-          <w:rFonts w:ascii="Times New Roman" w:hAnsi="Times New Roman" w:cs="Times New Roman"/>
-          <w:sz w:val="28"/>
-          <w:szCs w:val="28"/>
-        </w:rPr>
-        <w:t>măsura</w:t>
-      </w:r>
-      <w:proofErr w:type="spellEnd"/>
-      <w:r>
-        <w:rPr>
-          <w:rFonts w:ascii="Times New Roman" w:hAnsi="Times New Roman" w:cs="Times New Roman"/>
-          <w:sz w:val="28"/>
-          <w:szCs w:val="28"/>
-        </w:rPr>
-        <w:t xml:space="preserve"> un interval de </w:t>
-      </w:r>
-      <w:proofErr w:type="spellStart"/>
-      <w:r>
-        <w:rPr>
-          <w:rFonts w:ascii="Times New Roman" w:hAnsi="Times New Roman" w:cs="Times New Roman"/>
-          <w:sz w:val="28"/>
-          <w:szCs w:val="28"/>
-        </w:rPr>
-        <w:t>temperatură</w:t>
-      </w:r>
-      <w:proofErr w:type="spellEnd"/>
-      <w:r>
-        <w:rPr>
-          <w:rFonts w:ascii="Times New Roman" w:hAnsi="Times New Roman" w:cs="Times New Roman"/>
-          <w:sz w:val="28"/>
-          <w:szCs w:val="28"/>
-        </w:rPr>
-        <w:t xml:space="preserve"> de la -40 la 85 de grade Celsius cu o </w:t>
-      </w:r>
-      <w:proofErr w:type="spellStart"/>
-      <w:r>
-        <w:rPr>
-          <w:rFonts w:ascii="Times New Roman" w:hAnsi="Times New Roman" w:cs="Times New Roman"/>
-          <w:sz w:val="28"/>
-          <w:szCs w:val="28"/>
-        </w:rPr>
-        <w:t>rezoluție</w:t>
-      </w:r>
-      <w:proofErr w:type="spellEnd"/>
-      <w:r>
-        <w:rPr>
-          <w:rFonts w:ascii="Times New Roman" w:hAnsi="Times New Roman" w:cs="Times New Roman"/>
-          <w:sz w:val="28"/>
-          <w:szCs w:val="28"/>
-        </w:rPr>
-        <w:t xml:space="preserve"> de 0,03125 de grade. </w:t>
-      </w:r>
-      <w:proofErr w:type="spellStart"/>
-      <w:r>
-        <w:rPr>
-          <w:rFonts w:ascii="Times New Roman" w:hAnsi="Times New Roman" w:cs="Times New Roman"/>
-          <w:sz w:val="28"/>
-          <w:szCs w:val="28"/>
-        </w:rPr>
-        <w:t>Datele</w:t>
-      </w:r>
-      <w:proofErr w:type="spellEnd"/>
-      <w:r>
-        <w:rPr>
-          <w:rFonts w:ascii="Times New Roman" w:hAnsi="Times New Roman" w:cs="Times New Roman"/>
-          <w:sz w:val="28"/>
-          <w:szCs w:val="28"/>
-        </w:rPr>
-        <w:t xml:space="preserve"> </w:t>
-      </w:r>
-      <w:proofErr w:type="spellStart"/>
-      <w:r>
-        <w:rPr>
-          <w:rFonts w:ascii="Times New Roman" w:hAnsi="Times New Roman" w:cs="Times New Roman"/>
-          <w:sz w:val="28"/>
-          <w:szCs w:val="28"/>
-        </w:rPr>
-        <w:t>măsurate</w:t>
-      </w:r>
-      <w:proofErr w:type="spellEnd"/>
-      <w:r>
-        <w:rPr>
-          <w:rFonts w:ascii="Times New Roman" w:hAnsi="Times New Roman" w:cs="Times New Roman"/>
-          <w:sz w:val="28"/>
-          <w:szCs w:val="28"/>
-        </w:rPr>
-        <w:t xml:space="preserve"> pot fi </w:t>
-      </w:r>
-      <w:proofErr w:type="spellStart"/>
-      <w:r>
-        <w:rPr>
-          <w:rFonts w:ascii="Times New Roman" w:hAnsi="Times New Roman" w:cs="Times New Roman"/>
-          <w:sz w:val="28"/>
-          <w:szCs w:val="28"/>
-        </w:rPr>
-        <w:t>citite</w:t>
-      </w:r>
-      <w:proofErr w:type="spellEnd"/>
-      <w:r>
-        <w:rPr>
-          <w:rFonts w:ascii="Times New Roman" w:hAnsi="Times New Roman" w:cs="Times New Roman"/>
-          <w:sz w:val="28"/>
-          <w:szCs w:val="28"/>
-        </w:rPr>
-        <w:t xml:space="preserve"> </w:t>
-      </w:r>
-      <w:proofErr w:type="spellStart"/>
-      <w:r>
-        <w:rPr>
-          <w:rFonts w:ascii="Times New Roman" w:hAnsi="Times New Roman" w:cs="Times New Roman"/>
-          <w:sz w:val="28"/>
-          <w:szCs w:val="28"/>
-        </w:rPr>
-        <w:t>folosind</w:t>
-      </w:r>
-      <w:proofErr w:type="spellEnd"/>
-      <w:r>
-        <w:rPr>
-          <w:rFonts w:ascii="Times New Roman" w:hAnsi="Times New Roman" w:cs="Times New Roman"/>
-          <w:sz w:val="28"/>
-          <w:szCs w:val="28"/>
-        </w:rPr>
-        <w:t xml:space="preserve"> </w:t>
-      </w:r>
-      <w:proofErr w:type="spellStart"/>
-      <w:r>
-        <w:rPr>
-          <w:rFonts w:ascii="Times New Roman" w:hAnsi="Times New Roman" w:cs="Times New Roman"/>
-          <w:sz w:val="28"/>
-          <w:szCs w:val="28"/>
-        </w:rPr>
-        <w:t>microcontrolerul</w:t>
-      </w:r>
-      <w:proofErr w:type="spellEnd"/>
-      <w:r>
-        <w:rPr>
-          <w:rFonts w:ascii="Times New Roman" w:hAnsi="Times New Roman" w:cs="Times New Roman"/>
-          <w:sz w:val="28"/>
-          <w:szCs w:val="28"/>
-        </w:rPr>
-        <w:t xml:space="preserve"> de bord </w:t>
-      </w:r>
-      <w:proofErr w:type="spellStart"/>
-      <w:r>
-        <w:rPr>
-          <w:rFonts w:ascii="Times New Roman" w:hAnsi="Times New Roman" w:cs="Times New Roman"/>
-          <w:sz w:val="28"/>
-          <w:szCs w:val="28"/>
-        </w:rPr>
-        <w:t>și</w:t>
-      </w:r>
-      <w:proofErr w:type="spellEnd"/>
-      <w:r>
-        <w:rPr>
-          <w:rFonts w:ascii="Times New Roman" w:hAnsi="Times New Roman" w:cs="Times New Roman"/>
-          <w:sz w:val="28"/>
-          <w:szCs w:val="28"/>
-        </w:rPr>
-        <w:t xml:space="preserve"> pot fi </w:t>
-      </w:r>
-      <w:proofErr w:type="spellStart"/>
-      <w:r>
-        <w:rPr>
-          <w:rFonts w:ascii="Times New Roman" w:hAnsi="Times New Roman" w:cs="Times New Roman"/>
-          <w:sz w:val="28"/>
-          <w:szCs w:val="28"/>
-        </w:rPr>
-        <w:t>folosite</w:t>
-      </w:r>
-      <w:proofErr w:type="spellEnd"/>
-      <w:r>
-        <w:rPr>
-          <w:rFonts w:ascii="Times New Roman" w:hAnsi="Times New Roman" w:cs="Times New Roman"/>
-          <w:sz w:val="28"/>
-          <w:szCs w:val="28"/>
-        </w:rPr>
-        <w:t xml:space="preserve"> </w:t>
-      </w:r>
-      <w:proofErr w:type="spellStart"/>
-      <w:r>
-        <w:rPr>
-          <w:rFonts w:ascii="Times New Roman" w:hAnsi="Times New Roman" w:cs="Times New Roman"/>
-          <w:sz w:val="28"/>
-          <w:szCs w:val="28"/>
-        </w:rPr>
-        <w:t>pentru</w:t>
-      </w:r>
-      <w:proofErr w:type="spellEnd"/>
-      <w:r>
-        <w:rPr>
-          <w:rFonts w:ascii="Times New Roman" w:hAnsi="Times New Roman" w:cs="Times New Roman"/>
-          <w:sz w:val="28"/>
-          <w:szCs w:val="28"/>
-        </w:rPr>
-        <w:t xml:space="preserve"> a </w:t>
-      </w:r>
-      <w:proofErr w:type="spellStart"/>
-      <w:r>
-        <w:rPr>
-          <w:rFonts w:ascii="Times New Roman" w:hAnsi="Times New Roman" w:cs="Times New Roman"/>
-          <w:sz w:val="28"/>
-          <w:szCs w:val="28"/>
-        </w:rPr>
-        <w:t>controla</w:t>
-      </w:r>
-      <w:proofErr w:type="spellEnd"/>
-      <w:r>
-        <w:rPr>
-          <w:rFonts w:ascii="Times New Roman" w:hAnsi="Times New Roman" w:cs="Times New Roman"/>
-          <w:sz w:val="28"/>
-          <w:szCs w:val="28"/>
-        </w:rPr>
-        <w:t xml:space="preserve"> </w:t>
-      </w:r>
-      <w:proofErr w:type="spellStart"/>
-      <w:r>
-        <w:rPr>
-          <w:rFonts w:ascii="Times New Roman" w:hAnsi="Times New Roman" w:cs="Times New Roman"/>
-          <w:sz w:val="28"/>
-          <w:szCs w:val="28"/>
-        </w:rPr>
-        <w:t>diferite</w:t>
-      </w:r>
-      <w:proofErr w:type="spellEnd"/>
-      <w:r>
-        <w:rPr>
-          <w:rFonts w:ascii="Times New Roman" w:hAnsi="Times New Roman" w:cs="Times New Roman"/>
-          <w:sz w:val="28"/>
-          <w:szCs w:val="28"/>
-        </w:rPr>
-        <w:t xml:space="preserve"> </w:t>
-      </w:r>
-      <w:proofErr w:type="spellStart"/>
-      <w:r>
-        <w:rPr>
-          <w:rFonts w:ascii="Times New Roman" w:hAnsi="Times New Roman" w:cs="Times New Roman"/>
-          <w:sz w:val="28"/>
-          <w:szCs w:val="28"/>
-        </w:rPr>
-        <w:t>funcții</w:t>
-      </w:r>
-      <w:proofErr w:type="spellEnd"/>
-      <w:r>
-        <w:rPr>
-          <w:rFonts w:ascii="Times New Roman" w:hAnsi="Times New Roman" w:cs="Times New Roman"/>
-          <w:sz w:val="28"/>
-          <w:szCs w:val="28"/>
-        </w:rPr>
-        <w:t xml:space="preserve"> ale </w:t>
-      </w:r>
-      <w:proofErr w:type="spellStart"/>
-      <w:r>
-        <w:rPr>
-          <w:rFonts w:ascii="Times New Roman" w:hAnsi="Times New Roman" w:cs="Times New Roman"/>
-          <w:sz w:val="28"/>
-          <w:szCs w:val="28"/>
-        </w:rPr>
-        <w:t>dispozitivului</w:t>
-      </w:r>
-      <w:proofErr w:type="spellEnd"/>
-      <w:r>
-        <w:rPr>
-          <w:rFonts w:ascii="Times New Roman" w:hAnsi="Times New Roman" w:cs="Times New Roman"/>
-          <w:sz w:val="28"/>
-          <w:szCs w:val="28"/>
-        </w:rPr>
-        <w:t>.</w:t>
-      </w:r>
-    </w:p>
-    <w:p>
-      <w:pPr>
-        <w:ind w:firstLine="540"/>
         <w:rPr>
           <w:rFonts w:ascii="Times New Roman" w:hAnsi="Times New Roman" w:cs="Times New Roman"/>
           <w:sz w:val="28"/>
@@ -4153,471 +3081,471 @@
       <w:bookmarkStart w:id="1" w:name="_Toc124273822"/>
       <w:proofErr w:type="spellStart"/>
       <w:r>
+        <w:t>Prezentarea</w:t>
+      </w:r>
+      <w:proofErr w:type="spellEnd"/>
+      <w:r>
+        <w:t xml:space="preserve"> led-</w:t>
+      </w:r>
+      <w:proofErr w:type="spellStart"/>
+      <w:r>
+        <w:t>ului</w:t>
+      </w:r>
+      <w:proofErr w:type="spellEnd"/>
+      <w:r>
+        <w:t xml:space="preserve"> RGB</w:t>
+      </w:r>
+      <w:bookmarkEnd w:id="1"/>
+    </w:p>
+    <w:p>
+      <w:pPr>
+        <w:ind w:firstLine="540"/>
+        <w:rPr>
+          <w:rFonts w:ascii="Times New Roman" w:hAnsi="Times New Roman" w:cs="Times New Roman"/>
+          <w:sz w:val="28"/>
+          <w:szCs w:val="28"/>
+        </w:rPr>
+      </w:pPr>
+    </w:p>
+    <w:p>
+      <w:pPr>
+        <w:ind w:firstLine="540"/>
+        <w:rPr>
+          <w:rFonts w:ascii="Times New Roman" w:hAnsi="Times New Roman" w:cs="Times New Roman"/>
+          <w:sz w:val="28"/>
+          <w:szCs w:val="28"/>
+        </w:rPr>
+      </w:pPr>
+      <w:r>
+        <w:rPr>
+          <w:rFonts w:ascii="Times New Roman" w:hAnsi="Times New Roman" w:cs="Times New Roman"/>
+          <w:sz w:val="28"/>
+          <w:szCs w:val="28"/>
+        </w:rPr>
+        <w:t>LED-</w:t>
+      </w:r>
+      <w:proofErr w:type="spellStart"/>
+      <w:r>
+        <w:rPr>
+          <w:rFonts w:ascii="Times New Roman" w:hAnsi="Times New Roman" w:cs="Times New Roman"/>
+          <w:sz w:val="28"/>
+          <w:szCs w:val="28"/>
+        </w:rPr>
+        <w:t>ul</w:t>
+      </w:r>
+      <w:proofErr w:type="spellEnd"/>
+      <w:r>
+        <w:rPr>
+          <w:rFonts w:ascii="Times New Roman" w:hAnsi="Times New Roman" w:cs="Times New Roman"/>
+          <w:sz w:val="28"/>
+          <w:szCs w:val="28"/>
+        </w:rPr>
+        <w:t xml:space="preserve"> RGB de pe </w:t>
+      </w:r>
+      <w:proofErr w:type="spellStart"/>
+      <w:r>
+        <w:rPr>
+          <w:rFonts w:ascii="Times New Roman" w:hAnsi="Times New Roman" w:cs="Times New Roman"/>
+          <w:sz w:val="28"/>
+          <w:szCs w:val="28"/>
+        </w:rPr>
+        <w:t>placa</w:t>
+      </w:r>
+      <w:proofErr w:type="spellEnd"/>
+      <w:r>
+        <w:rPr>
+          <w:rFonts w:ascii="Times New Roman" w:hAnsi="Times New Roman" w:cs="Times New Roman"/>
+          <w:sz w:val="28"/>
+          <w:szCs w:val="28"/>
+        </w:rPr>
+        <w:t xml:space="preserve"> de </w:t>
+      </w:r>
+      <w:proofErr w:type="spellStart"/>
+      <w:r>
+        <w:rPr>
+          <w:rFonts w:ascii="Times New Roman" w:hAnsi="Times New Roman" w:cs="Times New Roman"/>
+          <w:sz w:val="28"/>
+          <w:szCs w:val="28"/>
+        </w:rPr>
+        <w:t>dezvoltare</w:t>
+      </w:r>
+      <w:proofErr w:type="spellEnd"/>
+      <w:r>
+        <w:rPr>
+          <w:rFonts w:ascii="Times New Roman" w:hAnsi="Times New Roman" w:cs="Times New Roman"/>
+          <w:sz w:val="28"/>
+          <w:szCs w:val="28"/>
+        </w:rPr>
+        <w:t xml:space="preserve"> FRDM-KL25Z </w:t>
+      </w:r>
+      <w:proofErr w:type="spellStart"/>
+      <w:r>
+        <w:rPr>
+          <w:rFonts w:ascii="Times New Roman" w:hAnsi="Times New Roman" w:cs="Times New Roman"/>
+          <w:sz w:val="28"/>
+          <w:szCs w:val="28"/>
+        </w:rPr>
+        <w:t>este</w:t>
+      </w:r>
+      <w:proofErr w:type="spellEnd"/>
+      <w:r>
+        <w:rPr>
+          <w:rFonts w:ascii="Times New Roman" w:hAnsi="Times New Roman" w:cs="Times New Roman"/>
+          <w:sz w:val="28"/>
+          <w:szCs w:val="28"/>
+        </w:rPr>
+        <w:t xml:space="preserve"> o </w:t>
+      </w:r>
+      <w:proofErr w:type="spellStart"/>
+      <w:r>
+        <w:rPr>
+          <w:rFonts w:ascii="Times New Roman" w:hAnsi="Times New Roman" w:cs="Times New Roman"/>
+          <w:sz w:val="28"/>
+          <w:szCs w:val="28"/>
+        </w:rPr>
+        <w:t>diodă</w:t>
+      </w:r>
+      <w:proofErr w:type="spellEnd"/>
+      <w:r>
+        <w:rPr>
+          <w:rFonts w:ascii="Times New Roman" w:hAnsi="Times New Roman" w:cs="Times New Roman"/>
+          <w:sz w:val="28"/>
+          <w:szCs w:val="28"/>
+        </w:rPr>
+        <w:t xml:space="preserve"> </w:t>
+      </w:r>
+      <w:proofErr w:type="spellStart"/>
+      <w:r>
+        <w:rPr>
+          <w:rFonts w:ascii="Times New Roman" w:hAnsi="Times New Roman" w:cs="Times New Roman"/>
+          <w:sz w:val="28"/>
+          <w:szCs w:val="28"/>
+        </w:rPr>
+        <w:t>emițătoare</w:t>
+      </w:r>
+      <w:proofErr w:type="spellEnd"/>
+      <w:r>
+        <w:rPr>
+          <w:rFonts w:ascii="Times New Roman" w:hAnsi="Times New Roman" w:cs="Times New Roman"/>
+          <w:sz w:val="28"/>
+          <w:szCs w:val="28"/>
+        </w:rPr>
+        <w:t xml:space="preserve"> de </w:t>
+      </w:r>
+      <w:proofErr w:type="spellStart"/>
+      <w:r>
+        <w:rPr>
+          <w:rFonts w:ascii="Times New Roman" w:hAnsi="Times New Roman" w:cs="Times New Roman"/>
+          <w:sz w:val="28"/>
+          <w:szCs w:val="28"/>
+        </w:rPr>
+        <w:t>lumină</w:t>
+      </w:r>
+      <w:proofErr w:type="spellEnd"/>
+      <w:r>
+        <w:rPr>
+          <w:rFonts w:ascii="Times New Roman" w:hAnsi="Times New Roman" w:cs="Times New Roman"/>
+          <w:sz w:val="28"/>
+          <w:szCs w:val="28"/>
+        </w:rPr>
+        <w:t xml:space="preserve"> </w:t>
+      </w:r>
+      <w:proofErr w:type="spellStart"/>
+      <w:r>
+        <w:rPr>
+          <w:rFonts w:ascii="Times New Roman" w:hAnsi="Times New Roman" w:cs="Times New Roman"/>
+          <w:sz w:val="28"/>
+          <w:szCs w:val="28"/>
+        </w:rPr>
+        <w:t>multicoloră</w:t>
+      </w:r>
+      <w:proofErr w:type="spellEnd"/>
+      <w:r>
+        <w:rPr>
+          <w:rFonts w:ascii="Times New Roman" w:hAnsi="Times New Roman" w:cs="Times New Roman"/>
+          <w:sz w:val="28"/>
+          <w:szCs w:val="28"/>
+        </w:rPr>
+        <w:t xml:space="preserve"> care </w:t>
+      </w:r>
+      <w:proofErr w:type="spellStart"/>
+      <w:r>
+        <w:rPr>
+          <w:rFonts w:ascii="Times New Roman" w:hAnsi="Times New Roman" w:cs="Times New Roman"/>
+          <w:sz w:val="28"/>
+          <w:szCs w:val="28"/>
+        </w:rPr>
+        <w:t>poate</w:t>
+      </w:r>
+      <w:proofErr w:type="spellEnd"/>
+      <w:r>
+        <w:rPr>
+          <w:rFonts w:ascii="Times New Roman" w:hAnsi="Times New Roman" w:cs="Times New Roman"/>
+          <w:sz w:val="28"/>
+          <w:szCs w:val="28"/>
+        </w:rPr>
+        <w:t xml:space="preserve"> produce o </w:t>
+      </w:r>
+      <w:proofErr w:type="spellStart"/>
+      <w:r>
+        <w:rPr>
+          <w:rFonts w:ascii="Times New Roman" w:hAnsi="Times New Roman" w:cs="Times New Roman"/>
+          <w:sz w:val="28"/>
+          <w:szCs w:val="28"/>
+        </w:rPr>
+        <w:t>gamă</w:t>
+      </w:r>
+      <w:proofErr w:type="spellEnd"/>
+      <w:r>
+        <w:rPr>
+          <w:rFonts w:ascii="Times New Roman" w:hAnsi="Times New Roman" w:cs="Times New Roman"/>
+          <w:sz w:val="28"/>
+          <w:szCs w:val="28"/>
+        </w:rPr>
+        <w:t xml:space="preserve"> </w:t>
+      </w:r>
+      <w:proofErr w:type="spellStart"/>
+      <w:r>
+        <w:rPr>
+          <w:rFonts w:ascii="Times New Roman" w:hAnsi="Times New Roman" w:cs="Times New Roman"/>
+          <w:sz w:val="28"/>
+          <w:szCs w:val="28"/>
+        </w:rPr>
+        <w:t>largă</w:t>
+      </w:r>
+      <w:proofErr w:type="spellEnd"/>
+      <w:r>
+        <w:rPr>
+          <w:rFonts w:ascii="Times New Roman" w:hAnsi="Times New Roman" w:cs="Times New Roman"/>
+          <w:sz w:val="28"/>
+          <w:szCs w:val="28"/>
+        </w:rPr>
+        <w:t xml:space="preserve"> de </w:t>
+      </w:r>
+      <w:proofErr w:type="spellStart"/>
+      <w:r>
+        <w:rPr>
+          <w:rFonts w:ascii="Times New Roman" w:hAnsi="Times New Roman" w:cs="Times New Roman"/>
+          <w:sz w:val="28"/>
+          <w:szCs w:val="28"/>
+        </w:rPr>
+        <w:t>culori</w:t>
+      </w:r>
+      <w:proofErr w:type="spellEnd"/>
+      <w:r>
+        <w:rPr>
+          <w:rFonts w:ascii="Times New Roman" w:hAnsi="Times New Roman" w:cs="Times New Roman"/>
+          <w:sz w:val="28"/>
+          <w:szCs w:val="28"/>
+        </w:rPr>
+        <w:t xml:space="preserve"> </w:t>
+      </w:r>
+      <w:proofErr w:type="spellStart"/>
+      <w:r>
+        <w:rPr>
+          <w:rFonts w:ascii="Times New Roman" w:hAnsi="Times New Roman" w:cs="Times New Roman"/>
+          <w:sz w:val="28"/>
+          <w:szCs w:val="28"/>
+        </w:rPr>
+        <w:t>prin</w:t>
+      </w:r>
+      <w:proofErr w:type="spellEnd"/>
+      <w:r>
+        <w:rPr>
+          <w:rFonts w:ascii="Times New Roman" w:hAnsi="Times New Roman" w:cs="Times New Roman"/>
+          <w:sz w:val="28"/>
+          <w:szCs w:val="28"/>
+        </w:rPr>
+        <w:t xml:space="preserve"> </w:t>
+      </w:r>
+      <w:proofErr w:type="spellStart"/>
+      <w:r>
+        <w:rPr>
+          <w:rFonts w:ascii="Times New Roman" w:hAnsi="Times New Roman" w:cs="Times New Roman"/>
+          <w:sz w:val="28"/>
+          <w:szCs w:val="28"/>
+        </w:rPr>
+        <w:t>amestecarea</w:t>
+      </w:r>
+      <w:proofErr w:type="spellEnd"/>
+      <w:r>
+        <w:rPr>
+          <w:rFonts w:ascii="Times New Roman" w:hAnsi="Times New Roman" w:cs="Times New Roman"/>
+          <w:sz w:val="28"/>
+          <w:szCs w:val="28"/>
+        </w:rPr>
+        <w:t xml:space="preserve"> </w:t>
+      </w:r>
+      <w:proofErr w:type="spellStart"/>
+      <w:r>
+        <w:rPr>
+          <w:rFonts w:ascii="Times New Roman" w:hAnsi="Times New Roman" w:cs="Times New Roman"/>
+          <w:sz w:val="28"/>
+          <w:szCs w:val="28"/>
+        </w:rPr>
+        <w:t>culorilor</w:t>
+      </w:r>
+      <w:proofErr w:type="spellEnd"/>
+      <w:r>
+        <w:rPr>
+          <w:rFonts w:ascii="Times New Roman" w:hAnsi="Times New Roman" w:cs="Times New Roman"/>
+          <w:sz w:val="28"/>
+          <w:szCs w:val="28"/>
+        </w:rPr>
+        <w:t xml:space="preserve"> </w:t>
+      </w:r>
+      <w:proofErr w:type="spellStart"/>
+      <w:r>
+        <w:rPr>
+          <w:rFonts w:ascii="Times New Roman" w:hAnsi="Times New Roman" w:cs="Times New Roman"/>
+          <w:sz w:val="28"/>
+          <w:szCs w:val="28"/>
+        </w:rPr>
+        <w:t>primare</w:t>
+      </w:r>
+      <w:proofErr w:type="spellEnd"/>
+      <w:r>
+        <w:rPr>
+          <w:rFonts w:ascii="Times New Roman" w:hAnsi="Times New Roman" w:cs="Times New Roman"/>
+          <w:sz w:val="28"/>
+          <w:szCs w:val="28"/>
+        </w:rPr>
+        <w:t xml:space="preserve"> </w:t>
+      </w:r>
+      <w:proofErr w:type="spellStart"/>
+      <w:r>
+        <w:rPr>
+          <w:rFonts w:ascii="Times New Roman" w:hAnsi="Times New Roman" w:cs="Times New Roman"/>
+          <w:sz w:val="28"/>
+          <w:szCs w:val="28"/>
+        </w:rPr>
+        <w:t>roșu</w:t>
+      </w:r>
+      <w:proofErr w:type="spellEnd"/>
+      <w:r>
+        <w:rPr>
+          <w:rFonts w:ascii="Times New Roman" w:hAnsi="Times New Roman" w:cs="Times New Roman"/>
+          <w:sz w:val="28"/>
+          <w:szCs w:val="28"/>
+        </w:rPr>
+        <w:t xml:space="preserve">, </w:t>
+      </w:r>
+      <w:proofErr w:type="spellStart"/>
+      <w:r>
+        <w:rPr>
+          <w:rFonts w:ascii="Times New Roman" w:hAnsi="Times New Roman" w:cs="Times New Roman"/>
+          <w:sz w:val="28"/>
+          <w:szCs w:val="28"/>
+        </w:rPr>
+        <w:t>verde</w:t>
+      </w:r>
+      <w:proofErr w:type="spellEnd"/>
+      <w:r>
+        <w:rPr>
+          <w:rFonts w:ascii="Times New Roman" w:hAnsi="Times New Roman" w:cs="Times New Roman"/>
+          <w:sz w:val="28"/>
+          <w:szCs w:val="28"/>
+        </w:rPr>
+        <w:t xml:space="preserve"> </w:t>
+      </w:r>
+      <w:proofErr w:type="spellStart"/>
+      <w:r>
+        <w:rPr>
+          <w:rFonts w:ascii="Times New Roman" w:hAnsi="Times New Roman" w:cs="Times New Roman"/>
+          <w:sz w:val="28"/>
+          <w:szCs w:val="28"/>
+        </w:rPr>
+        <w:t>și</w:t>
+      </w:r>
+      <w:proofErr w:type="spellEnd"/>
+      <w:r>
+        <w:rPr>
+          <w:rFonts w:ascii="Times New Roman" w:hAnsi="Times New Roman" w:cs="Times New Roman"/>
+          <w:sz w:val="28"/>
+          <w:szCs w:val="28"/>
+        </w:rPr>
+        <w:t xml:space="preserve"> </w:t>
+      </w:r>
+      <w:proofErr w:type="spellStart"/>
+      <w:r>
+        <w:rPr>
+          <w:rFonts w:ascii="Times New Roman" w:hAnsi="Times New Roman" w:cs="Times New Roman"/>
+          <w:sz w:val="28"/>
+          <w:szCs w:val="28"/>
+        </w:rPr>
+        <w:t>albastru</w:t>
+      </w:r>
+      <w:proofErr w:type="spellEnd"/>
+      <w:r>
+        <w:rPr>
+          <w:rFonts w:ascii="Times New Roman" w:hAnsi="Times New Roman" w:cs="Times New Roman"/>
+          <w:sz w:val="28"/>
+          <w:szCs w:val="28"/>
+        </w:rPr>
+        <w:t>. LED-</w:t>
+      </w:r>
+      <w:proofErr w:type="spellStart"/>
+      <w:r>
+        <w:rPr>
+          <w:rFonts w:ascii="Times New Roman" w:hAnsi="Times New Roman" w:cs="Times New Roman"/>
+          <w:sz w:val="28"/>
+          <w:szCs w:val="28"/>
+        </w:rPr>
+        <w:t>ul</w:t>
+      </w:r>
+      <w:proofErr w:type="spellEnd"/>
+      <w:r>
+        <w:rPr>
+          <w:rFonts w:ascii="Times New Roman" w:hAnsi="Times New Roman" w:cs="Times New Roman"/>
+          <w:sz w:val="28"/>
+          <w:szCs w:val="28"/>
+        </w:rPr>
+        <w:t xml:space="preserve"> </w:t>
+      </w:r>
+      <w:proofErr w:type="spellStart"/>
+      <w:r>
+        <w:rPr>
+          <w:rFonts w:ascii="Times New Roman" w:hAnsi="Times New Roman" w:cs="Times New Roman"/>
+          <w:sz w:val="28"/>
+          <w:szCs w:val="28"/>
+        </w:rPr>
+        <w:t>este</w:t>
+      </w:r>
+      <w:proofErr w:type="spellEnd"/>
+      <w:r>
+        <w:rPr>
+          <w:rFonts w:ascii="Times New Roman" w:hAnsi="Times New Roman" w:cs="Times New Roman"/>
+          <w:sz w:val="28"/>
+          <w:szCs w:val="28"/>
+        </w:rPr>
+        <w:t xml:space="preserve"> </w:t>
+      </w:r>
+      <w:proofErr w:type="spellStart"/>
+      <w:r>
+        <w:rPr>
+          <w:rFonts w:ascii="Times New Roman" w:hAnsi="Times New Roman" w:cs="Times New Roman"/>
+          <w:sz w:val="28"/>
+          <w:szCs w:val="28"/>
+        </w:rPr>
+        <w:t>controlat</w:t>
+      </w:r>
+      <w:proofErr w:type="spellEnd"/>
+      <w:r>
+        <w:rPr>
+          <w:rFonts w:ascii="Times New Roman" w:hAnsi="Times New Roman" w:cs="Times New Roman"/>
+          <w:sz w:val="28"/>
+          <w:szCs w:val="28"/>
+        </w:rPr>
+        <w:t xml:space="preserve"> de </w:t>
+      </w:r>
+      <w:proofErr w:type="spellStart"/>
+      <w:r>
+        <w:rPr>
+          <w:rFonts w:ascii="Times New Roman" w:hAnsi="Times New Roman" w:cs="Times New Roman"/>
+          <w:sz w:val="28"/>
+          <w:szCs w:val="28"/>
+        </w:rPr>
         <w:lastRenderedPageBreak/>
-        <w:t>Prezentarea</w:t>
-      </w:r>
-      <w:proofErr w:type="spellEnd"/>
-      <w:r>
-        <w:t xml:space="preserve"> led-</w:t>
-      </w:r>
-      <w:proofErr w:type="spellStart"/>
-      <w:r>
-        <w:t>ului</w:t>
-      </w:r>
-      <w:proofErr w:type="spellEnd"/>
-      <w:r>
-        <w:t xml:space="preserve"> RGB</w:t>
-      </w:r>
-      <w:bookmarkEnd w:id="1"/>
-    </w:p>
-    <w:p>
-      <w:pPr>
-        <w:ind w:firstLine="540"/>
-        <w:rPr>
-          <w:rFonts w:ascii="Times New Roman" w:hAnsi="Times New Roman" w:cs="Times New Roman"/>
-          <w:sz w:val="28"/>
-          <w:szCs w:val="28"/>
-        </w:rPr>
-      </w:pPr>
-    </w:p>
-    <w:p>
-      <w:pPr>
-        <w:ind w:firstLine="540"/>
-        <w:rPr>
-          <w:rFonts w:ascii="Times New Roman" w:hAnsi="Times New Roman" w:cs="Times New Roman"/>
-          <w:sz w:val="28"/>
-          <w:szCs w:val="28"/>
-        </w:rPr>
-      </w:pPr>
-      <w:r>
-        <w:rPr>
-          <w:rFonts w:ascii="Times New Roman" w:hAnsi="Times New Roman" w:cs="Times New Roman"/>
-          <w:sz w:val="28"/>
-          <w:szCs w:val="28"/>
-        </w:rPr>
-        <w:t>LED-</w:t>
-      </w:r>
-      <w:proofErr w:type="spellStart"/>
-      <w:r>
-        <w:rPr>
-          <w:rFonts w:ascii="Times New Roman" w:hAnsi="Times New Roman" w:cs="Times New Roman"/>
-          <w:sz w:val="28"/>
-          <w:szCs w:val="28"/>
-        </w:rPr>
-        <w:t>ul</w:t>
-      </w:r>
-      <w:proofErr w:type="spellEnd"/>
-      <w:r>
-        <w:rPr>
-          <w:rFonts w:ascii="Times New Roman" w:hAnsi="Times New Roman" w:cs="Times New Roman"/>
-          <w:sz w:val="28"/>
-          <w:szCs w:val="28"/>
-        </w:rPr>
-        <w:t xml:space="preserve"> RGB de pe </w:t>
-      </w:r>
-      <w:proofErr w:type="spellStart"/>
-      <w:r>
-        <w:rPr>
-          <w:rFonts w:ascii="Times New Roman" w:hAnsi="Times New Roman" w:cs="Times New Roman"/>
-          <w:sz w:val="28"/>
-          <w:szCs w:val="28"/>
-        </w:rPr>
-        <w:t>placa</w:t>
-      </w:r>
-      <w:proofErr w:type="spellEnd"/>
-      <w:r>
-        <w:rPr>
-          <w:rFonts w:ascii="Times New Roman" w:hAnsi="Times New Roman" w:cs="Times New Roman"/>
-          <w:sz w:val="28"/>
-          <w:szCs w:val="28"/>
-        </w:rPr>
-        <w:t xml:space="preserve"> de </w:t>
-      </w:r>
-      <w:proofErr w:type="spellStart"/>
-      <w:r>
-        <w:rPr>
-          <w:rFonts w:ascii="Times New Roman" w:hAnsi="Times New Roman" w:cs="Times New Roman"/>
-          <w:sz w:val="28"/>
-          <w:szCs w:val="28"/>
-        </w:rPr>
-        <w:t>dezvoltare</w:t>
-      </w:r>
-      <w:proofErr w:type="spellEnd"/>
-      <w:r>
-        <w:rPr>
-          <w:rFonts w:ascii="Times New Roman" w:hAnsi="Times New Roman" w:cs="Times New Roman"/>
-          <w:sz w:val="28"/>
-          <w:szCs w:val="28"/>
-        </w:rPr>
-        <w:t xml:space="preserve"> FRDM-KL25Z </w:t>
-      </w:r>
-      <w:proofErr w:type="spellStart"/>
-      <w:r>
-        <w:rPr>
-          <w:rFonts w:ascii="Times New Roman" w:hAnsi="Times New Roman" w:cs="Times New Roman"/>
-          <w:sz w:val="28"/>
-          <w:szCs w:val="28"/>
-        </w:rPr>
-        <w:t>este</w:t>
-      </w:r>
-      <w:proofErr w:type="spellEnd"/>
-      <w:r>
-        <w:rPr>
-          <w:rFonts w:ascii="Times New Roman" w:hAnsi="Times New Roman" w:cs="Times New Roman"/>
-          <w:sz w:val="28"/>
-          <w:szCs w:val="28"/>
-        </w:rPr>
-        <w:t xml:space="preserve"> o </w:t>
-      </w:r>
-      <w:proofErr w:type="spellStart"/>
-      <w:r>
-        <w:rPr>
-          <w:rFonts w:ascii="Times New Roman" w:hAnsi="Times New Roman" w:cs="Times New Roman"/>
-          <w:sz w:val="28"/>
-          <w:szCs w:val="28"/>
-        </w:rPr>
-        <w:t>diodă</w:t>
-      </w:r>
-      <w:proofErr w:type="spellEnd"/>
-      <w:r>
-        <w:rPr>
-          <w:rFonts w:ascii="Times New Roman" w:hAnsi="Times New Roman" w:cs="Times New Roman"/>
-          <w:sz w:val="28"/>
-          <w:szCs w:val="28"/>
-        </w:rPr>
-        <w:t xml:space="preserve"> </w:t>
-      </w:r>
-      <w:proofErr w:type="spellStart"/>
-      <w:r>
-        <w:rPr>
-          <w:rFonts w:ascii="Times New Roman" w:hAnsi="Times New Roman" w:cs="Times New Roman"/>
-          <w:sz w:val="28"/>
-          <w:szCs w:val="28"/>
-        </w:rPr>
-        <w:t>emițătoare</w:t>
-      </w:r>
-      <w:proofErr w:type="spellEnd"/>
-      <w:r>
-        <w:rPr>
-          <w:rFonts w:ascii="Times New Roman" w:hAnsi="Times New Roman" w:cs="Times New Roman"/>
-          <w:sz w:val="28"/>
-          <w:szCs w:val="28"/>
-        </w:rPr>
-        <w:t xml:space="preserve"> de </w:t>
-      </w:r>
-      <w:proofErr w:type="spellStart"/>
-      <w:r>
-        <w:rPr>
-          <w:rFonts w:ascii="Times New Roman" w:hAnsi="Times New Roman" w:cs="Times New Roman"/>
-          <w:sz w:val="28"/>
-          <w:szCs w:val="28"/>
-        </w:rPr>
-        <w:t>lumină</w:t>
-      </w:r>
-      <w:proofErr w:type="spellEnd"/>
-      <w:r>
-        <w:rPr>
-          <w:rFonts w:ascii="Times New Roman" w:hAnsi="Times New Roman" w:cs="Times New Roman"/>
-          <w:sz w:val="28"/>
-          <w:szCs w:val="28"/>
-        </w:rPr>
-        <w:t xml:space="preserve"> </w:t>
-      </w:r>
-      <w:proofErr w:type="spellStart"/>
-      <w:r>
-        <w:rPr>
-          <w:rFonts w:ascii="Times New Roman" w:hAnsi="Times New Roman" w:cs="Times New Roman"/>
-          <w:sz w:val="28"/>
-          <w:szCs w:val="28"/>
-        </w:rPr>
-        <w:t>multicoloră</w:t>
-      </w:r>
-      <w:proofErr w:type="spellEnd"/>
-      <w:r>
-        <w:rPr>
-          <w:rFonts w:ascii="Times New Roman" w:hAnsi="Times New Roman" w:cs="Times New Roman"/>
-          <w:sz w:val="28"/>
-          <w:szCs w:val="28"/>
-        </w:rPr>
-        <w:t xml:space="preserve"> care </w:t>
-      </w:r>
-      <w:proofErr w:type="spellStart"/>
-      <w:r>
-        <w:rPr>
-          <w:rFonts w:ascii="Times New Roman" w:hAnsi="Times New Roman" w:cs="Times New Roman"/>
-          <w:sz w:val="28"/>
-          <w:szCs w:val="28"/>
-        </w:rPr>
-        <w:t>poate</w:t>
-      </w:r>
-      <w:proofErr w:type="spellEnd"/>
-      <w:r>
-        <w:rPr>
-          <w:rFonts w:ascii="Times New Roman" w:hAnsi="Times New Roman" w:cs="Times New Roman"/>
-          <w:sz w:val="28"/>
-          <w:szCs w:val="28"/>
-        </w:rPr>
-        <w:t xml:space="preserve"> produce o </w:t>
-      </w:r>
-      <w:proofErr w:type="spellStart"/>
-      <w:r>
-        <w:rPr>
-          <w:rFonts w:ascii="Times New Roman" w:hAnsi="Times New Roman" w:cs="Times New Roman"/>
-          <w:sz w:val="28"/>
-          <w:szCs w:val="28"/>
-        </w:rPr>
-        <w:t>gamă</w:t>
-      </w:r>
-      <w:proofErr w:type="spellEnd"/>
-      <w:r>
-        <w:rPr>
-          <w:rFonts w:ascii="Times New Roman" w:hAnsi="Times New Roman" w:cs="Times New Roman"/>
-          <w:sz w:val="28"/>
-          <w:szCs w:val="28"/>
-        </w:rPr>
-        <w:t xml:space="preserve"> </w:t>
-      </w:r>
-      <w:proofErr w:type="spellStart"/>
-      <w:r>
-        <w:rPr>
-          <w:rFonts w:ascii="Times New Roman" w:hAnsi="Times New Roman" w:cs="Times New Roman"/>
-          <w:sz w:val="28"/>
-          <w:szCs w:val="28"/>
-        </w:rPr>
-        <w:t>largă</w:t>
-      </w:r>
-      <w:proofErr w:type="spellEnd"/>
-      <w:r>
-        <w:rPr>
-          <w:rFonts w:ascii="Times New Roman" w:hAnsi="Times New Roman" w:cs="Times New Roman"/>
-          <w:sz w:val="28"/>
-          <w:szCs w:val="28"/>
-        </w:rPr>
-        <w:t xml:space="preserve"> de </w:t>
-      </w:r>
-      <w:proofErr w:type="spellStart"/>
-      <w:r>
-        <w:rPr>
-          <w:rFonts w:ascii="Times New Roman" w:hAnsi="Times New Roman" w:cs="Times New Roman"/>
-          <w:sz w:val="28"/>
-          <w:szCs w:val="28"/>
-        </w:rPr>
-        <w:t>culori</w:t>
-      </w:r>
-      <w:proofErr w:type="spellEnd"/>
-      <w:r>
-        <w:rPr>
-          <w:rFonts w:ascii="Times New Roman" w:hAnsi="Times New Roman" w:cs="Times New Roman"/>
-          <w:sz w:val="28"/>
-          <w:szCs w:val="28"/>
-        </w:rPr>
-        <w:t xml:space="preserve"> </w:t>
-      </w:r>
-      <w:proofErr w:type="spellStart"/>
-      <w:r>
-        <w:rPr>
-          <w:rFonts w:ascii="Times New Roman" w:hAnsi="Times New Roman" w:cs="Times New Roman"/>
-          <w:sz w:val="28"/>
-          <w:szCs w:val="28"/>
-        </w:rPr>
-        <w:t>prin</w:t>
-      </w:r>
-      <w:proofErr w:type="spellEnd"/>
-      <w:r>
-        <w:rPr>
-          <w:rFonts w:ascii="Times New Roman" w:hAnsi="Times New Roman" w:cs="Times New Roman"/>
-          <w:sz w:val="28"/>
-          <w:szCs w:val="28"/>
-        </w:rPr>
-        <w:t xml:space="preserve"> </w:t>
-      </w:r>
-      <w:proofErr w:type="spellStart"/>
-      <w:r>
-        <w:rPr>
-          <w:rFonts w:ascii="Times New Roman" w:hAnsi="Times New Roman" w:cs="Times New Roman"/>
-          <w:sz w:val="28"/>
-          <w:szCs w:val="28"/>
-        </w:rPr>
-        <w:t>amestecarea</w:t>
-      </w:r>
-      <w:proofErr w:type="spellEnd"/>
-      <w:r>
-        <w:rPr>
-          <w:rFonts w:ascii="Times New Roman" w:hAnsi="Times New Roman" w:cs="Times New Roman"/>
-          <w:sz w:val="28"/>
-          <w:szCs w:val="28"/>
-        </w:rPr>
-        <w:t xml:space="preserve"> </w:t>
-      </w:r>
-      <w:proofErr w:type="spellStart"/>
-      <w:r>
-        <w:rPr>
-          <w:rFonts w:ascii="Times New Roman" w:hAnsi="Times New Roman" w:cs="Times New Roman"/>
-          <w:sz w:val="28"/>
-          <w:szCs w:val="28"/>
-        </w:rPr>
-        <w:t>culorilor</w:t>
-      </w:r>
-      <w:proofErr w:type="spellEnd"/>
-      <w:r>
-        <w:rPr>
-          <w:rFonts w:ascii="Times New Roman" w:hAnsi="Times New Roman" w:cs="Times New Roman"/>
-          <w:sz w:val="28"/>
-          <w:szCs w:val="28"/>
-        </w:rPr>
-        <w:t xml:space="preserve"> </w:t>
-      </w:r>
-      <w:proofErr w:type="spellStart"/>
-      <w:r>
-        <w:rPr>
-          <w:rFonts w:ascii="Times New Roman" w:hAnsi="Times New Roman" w:cs="Times New Roman"/>
-          <w:sz w:val="28"/>
-          <w:szCs w:val="28"/>
-        </w:rPr>
-        <w:t>primare</w:t>
-      </w:r>
-      <w:proofErr w:type="spellEnd"/>
-      <w:r>
-        <w:rPr>
-          <w:rFonts w:ascii="Times New Roman" w:hAnsi="Times New Roman" w:cs="Times New Roman"/>
-          <w:sz w:val="28"/>
-          <w:szCs w:val="28"/>
-        </w:rPr>
-        <w:t xml:space="preserve"> </w:t>
-      </w:r>
-      <w:proofErr w:type="spellStart"/>
-      <w:r>
-        <w:rPr>
-          <w:rFonts w:ascii="Times New Roman" w:hAnsi="Times New Roman" w:cs="Times New Roman"/>
-          <w:sz w:val="28"/>
-          <w:szCs w:val="28"/>
-        </w:rPr>
-        <w:t>roșu</w:t>
-      </w:r>
-      <w:proofErr w:type="spellEnd"/>
-      <w:r>
-        <w:rPr>
-          <w:rFonts w:ascii="Times New Roman" w:hAnsi="Times New Roman" w:cs="Times New Roman"/>
-          <w:sz w:val="28"/>
-          <w:szCs w:val="28"/>
-        </w:rPr>
-        <w:t xml:space="preserve">, </w:t>
-      </w:r>
-      <w:proofErr w:type="spellStart"/>
-      <w:r>
-        <w:rPr>
-          <w:rFonts w:ascii="Times New Roman" w:hAnsi="Times New Roman" w:cs="Times New Roman"/>
-          <w:sz w:val="28"/>
-          <w:szCs w:val="28"/>
-        </w:rPr>
-        <w:t>verde</w:t>
-      </w:r>
-      <w:proofErr w:type="spellEnd"/>
-      <w:r>
-        <w:rPr>
-          <w:rFonts w:ascii="Times New Roman" w:hAnsi="Times New Roman" w:cs="Times New Roman"/>
-          <w:sz w:val="28"/>
-          <w:szCs w:val="28"/>
-        </w:rPr>
-        <w:t xml:space="preserve"> </w:t>
-      </w:r>
-      <w:proofErr w:type="spellStart"/>
-      <w:r>
-        <w:rPr>
-          <w:rFonts w:ascii="Times New Roman" w:hAnsi="Times New Roman" w:cs="Times New Roman"/>
-          <w:sz w:val="28"/>
-          <w:szCs w:val="28"/>
-        </w:rPr>
-        <w:t>și</w:t>
-      </w:r>
-      <w:proofErr w:type="spellEnd"/>
-      <w:r>
-        <w:rPr>
-          <w:rFonts w:ascii="Times New Roman" w:hAnsi="Times New Roman" w:cs="Times New Roman"/>
-          <w:sz w:val="28"/>
-          <w:szCs w:val="28"/>
-        </w:rPr>
-        <w:t xml:space="preserve"> </w:t>
-      </w:r>
-      <w:proofErr w:type="spellStart"/>
-      <w:r>
-        <w:rPr>
-          <w:rFonts w:ascii="Times New Roman" w:hAnsi="Times New Roman" w:cs="Times New Roman"/>
-          <w:sz w:val="28"/>
-          <w:szCs w:val="28"/>
-        </w:rPr>
-        <w:t>albastru</w:t>
-      </w:r>
-      <w:proofErr w:type="spellEnd"/>
-      <w:r>
-        <w:rPr>
-          <w:rFonts w:ascii="Times New Roman" w:hAnsi="Times New Roman" w:cs="Times New Roman"/>
-          <w:sz w:val="28"/>
-          <w:szCs w:val="28"/>
-        </w:rPr>
-        <w:t>. LED-</w:t>
-      </w:r>
-      <w:proofErr w:type="spellStart"/>
-      <w:r>
-        <w:rPr>
-          <w:rFonts w:ascii="Times New Roman" w:hAnsi="Times New Roman" w:cs="Times New Roman"/>
-          <w:sz w:val="28"/>
-          <w:szCs w:val="28"/>
-        </w:rPr>
-        <w:t>ul</w:t>
-      </w:r>
-      <w:proofErr w:type="spellEnd"/>
-      <w:r>
-        <w:rPr>
-          <w:rFonts w:ascii="Times New Roman" w:hAnsi="Times New Roman" w:cs="Times New Roman"/>
-          <w:sz w:val="28"/>
-          <w:szCs w:val="28"/>
-        </w:rPr>
-        <w:t xml:space="preserve"> </w:t>
-      </w:r>
-      <w:proofErr w:type="spellStart"/>
-      <w:r>
-        <w:rPr>
-          <w:rFonts w:ascii="Times New Roman" w:hAnsi="Times New Roman" w:cs="Times New Roman"/>
-          <w:sz w:val="28"/>
-          <w:szCs w:val="28"/>
-        </w:rPr>
-        <w:t>este</w:t>
-      </w:r>
-      <w:proofErr w:type="spellEnd"/>
-      <w:r>
-        <w:rPr>
-          <w:rFonts w:ascii="Times New Roman" w:hAnsi="Times New Roman" w:cs="Times New Roman"/>
-          <w:sz w:val="28"/>
-          <w:szCs w:val="28"/>
-        </w:rPr>
-        <w:t xml:space="preserve"> </w:t>
-      </w:r>
-      <w:proofErr w:type="spellStart"/>
-      <w:r>
-        <w:rPr>
-          <w:rFonts w:ascii="Times New Roman" w:hAnsi="Times New Roman" w:cs="Times New Roman"/>
-          <w:sz w:val="28"/>
-          <w:szCs w:val="28"/>
-        </w:rPr>
-        <w:t>controlat</w:t>
-      </w:r>
-      <w:proofErr w:type="spellEnd"/>
-      <w:r>
-        <w:rPr>
-          <w:rFonts w:ascii="Times New Roman" w:hAnsi="Times New Roman" w:cs="Times New Roman"/>
-          <w:sz w:val="28"/>
-          <w:szCs w:val="28"/>
-        </w:rPr>
-        <w:t xml:space="preserve"> de </w:t>
-      </w:r>
-      <w:proofErr w:type="spellStart"/>
-      <w:r>
-        <w:rPr>
-          <w:rFonts w:ascii="Times New Roman" w:hAnsi="Times New Roman" w:cs="Times New Roman"/>
-          <w:sz w:val="28"/>
-          <w:szCs w:val="28"/>
-        </w:rPr>
         <w:t>microcontrolerul</w:t>
       </w:r>
       <w:proofErr w:type="spellEnd"/>
@@ -5665,104 +4593,238 @@
           <w:szCs w:val="28"/>
         </w:rPr>
       </w:pPr>
-      <w:proofErr w:type="spellStart"/>
-      <w:r>
-        <w:rPr>
-          <w:rFonts w:ascii="Times New Roman" w:hAnsi="Times New Roman" w:cs="Times New Roman"/>
-          <w:sz w:val="28"/>
-          <w:szCs w:val="28"/>
-        </w:rPr>
-        <w:t>Butoanele</w:t>
-      </w:r>
-      <w:proofErr w:type="spellEnd"/>
-      <w:r>
-        <w:rPr>
-          <w:rFonts w:ascii="Times New Roman" w:hAnsi="Times New Roman" w:cs="Times New Roman"/>
-          <w:sz w:val="28"/>
-          <w:szCs w:val="28"/>
-        </w:rPr>
-        <w:t xml:space="preserve"> </w:t>
-      </w:r>
-      <w:proofErr w:type="spellStart"/>
-      <w:r>
-        <w:rPr>
-          <w:rFonts w:ascii="Times New Roman" w:hAnsi="Times New Roman" w:cs="Times New Roman"/>
-          <w:sz w:val="28"/>
-          <w:szCs w:val="28"/>
-        </w:rPr>
-        <w:t>noastre</w:t>
-      </w:r>
-      <w:proofErr w:type="spellEnd"/>
-      <w:r>
-        <w:rPr>
-          <w:rFonts w:ascii="Times New Roman" w:hAnsi="Times New Roman" w:cs="Times New Roman"/>
-          <w:sz w:val="28"/>
-          <w:szCs w:val="28"/>
-        </w:rPr>
-        <w:t xml:space="preserve"> </w:t>
-      </w:r>
-      <w:proofErr w:type="spellStart"/>
-      <w:r>
-        <w:rPr>
-          <w:rFonts w:ascii="Times New Roman" w:hAnsi="Times New Roman" w:cs="Times New Roman"/>
-          <w:sz w:val="28"/>
-          <w:szCs w:val="28"/>
-        </w:rPr>
-        <w:t>digitale</w:t>
-      </w:r>
-      <w:proofErr w:type="spellEnd"/>
-      <w:r>
-        <w:rPr>
-          <w:rFonts w:ascii="Times New Roman" w:hAnsi="Times New Roman" w:cs="Times New Roman"/>
-          <w:sz w:val="28"/>
-          <w:szCs w:val="28"/>
-        </w:rPr>
-        <w:t xml:space="preserve"> </w:t>
-      </w:r>
-      <w:proofErr w:type="spellStart"/>
-      <w:r>
-        <w:rPr>
-          <w:rFonts w:ascii="Times New Roman" w:hAnsi="Times New Roman" w:cs="Times New Roman"/>
-          <w:sz w:val="28"/>
-          <w:szCs w:val="28"/>
-        </w:rPr>
-        <w:t>reproiectate</w:t>
-      </w:r>
-      <w:proofErr w:type="spellEnd"/>
-      <w:r>
-        <w:rPr>
-          <w:rFonts w:ascii="Times New Roman" w:hAnsi="Times New Roman" w:cs="Times New Roman"/>
-          <w:sz w:val="28"/>
-          <w:szCs w:val="28"/>
-        </w:rPr>
-        <w:t xml:space="preserve"> sunt </w:t>
-      </w:r>
-      <w:proofErr w:type="spellStart"/>
-      <w:r>
-        <w:rPr>
-          <w:rFonts w:ascii="Times New Roman" w:hAnsi="Times New Roman" w:cs="Times New Roman"/>
-          <w:sz w:val="28"/>
-          <w:szCs w:val="28"/>
-        </w:rPr>
-        <w:t>dotate</w:t>
-      </w:r>
-      <w:proofErr w:type="spellEnd"/>
-      <w:r>
-        <w:rPr>
-          <w:rFonts w:ascii="Times New Roman" w:hAnsi="Times New Roman" w:cs="Times New Roman"/>
-          <w:sz w:val="28"/>
-          <w:szCs w:val="28"/>
-        </w:rPr>
-        <w:t xml:space="preserve"> cu LED-</w:t>
-      </w:r>
-      <w:proofErr w:type="spellStart"/>
-      <w:r>
-        <w:rPr>
-          <w:rFonts w:ascii="Times New Roman" w:hAnsi="Times New Roman" w:cs="Times New Roman"/>
-          <w:sz w:val="28"/>
-          <w:szCs w:val="28"/>
-        </w:rPr>
-        <w:t>uri</w:t>
+      <w:r>
+        <w:rPr>
+          <w:rFonts w:ascii="Times New Roman" w:hAnsi="Times New Roman" w:cs="Times New Roman"/>
+          <w:sz w:val="28"/>
+          <w:szCs w:val="28"/>
+        </w:rPr>
+        <w:t xml:space="preserve">DFR0029-Y este un comutator cu buton, care este o componentă </w:t>
+      </w:r>
+      <w:proofErr w:type="spellStart"/>
+      <w:r>
+        <w:rPr>
+          <w:rFonts w:ascii="Times New Roman" w:hAnsi="Times New Roman" w:cs="Times New Roman"/>
+          <w:sz w:val="28"/>
+          <w:szCs w:val="28"/>
+        </w:rPr>
+        <w:t>electronică</w:t>
+      </w:r>
+      <w:proofErr w:type="spellEnd"/>
+      <w:r>
+        <w:rPr>
+          <w:rFonts w:ascii="Times New Roman" w:hAnsi="Times New Roman" w:cs="Times New Roman"/>
+          <w:sz w:val="28"/>
+          <w:szCs w:val="28"/>
+        </w:rPr>
+        <w:t xml:space="preserve"> care </w:t>
+      </w:r>
+      <w:proofErr w:type="spellStart"/>
+      <w:r>
+        <w:rPr>
+          <w:rFonts w:ascii="Times New Roman" w:hAnsi="Times New Roman" w:cs="Times New Roman"/>
+          <w:sz w:val="28"/>
+          <w:szCs w:val="28"/>
+        </w:rPr>
+        <w:t>permite</w:t>
+      </w:r>
+      <w:proofErr w:type="spellEnd"/>
+      <w:r>
+        <w:rPr>
+          <w:rFonts w:ascii="Times New Roman" w:hAnsi="Times New Roman" w:cs="Times New Roman"/>
+          <w:sz w:val="28"/>
+          <w:szCs w:val="28"/>
+        </w:rPr>
+        <w:t xml:space="preserve"> </w:t>
+      </w:r>
+      <w:proofErr w:type="spellStart"/>
+      <w:r>
+        <w:rPr>
+          <w:rFonts w:ascii="Times New Roman" w:hAnsi="Times New Roman" w:cs="Times New Roman"/>
+          <w:sz w:val="28"/>
+          <w:szCs w:val="28"/>
+        </w:rPr>
+        <w:t>controlul</w:t>
+      </w:r>
+      <w:proofErr w:type="spellEnd"/>
+      <w:r>
+        <w:rPr>
+          <w:rFonts w:ascii="Times New Roman" w:hAnsi="Times New Roman" w:cs="Times New Roman"/>
+          <w:sz w:val="28"/>
+          <w:szCs w:val="28"/>
+        </w:rPr>
+        <w:t xml:space="preserve"> un circuit </w:t>
+      </w:r>
+      <w:proofErr w:type="spellStart"/>
+      <w:r>
+        <w:rPr>
+          <w:rFonts w:ascii="Times New Roman" w:hAnsi="Times New Roman" w:cs="Times New Roman"/>
+          <w:sz w:val="28"/>
+          <w:szCs w:val="28"/>
+        </w:rPr>
+        <w:t>sau</w:t>
+      </w:r>
+      <w:proofErr w:type="spellEnd"/>
+      <w:r>
+        <w:rPr>
+          <w:rFonts w:ascii="Times New Roman" w:hAnsi="Times New Roman" w:cs="Times New Roman"/>
+          <w:sz w:val="28"/>
+          <w:szCs w:val="28"/>
+        </w:rPr>
+        <w:t xml:space="preserve"> un dispozitiv prin interacțiune fizică. Este alcătuit dintr-un </w:t>
+      </w:r>
+      <w:proofErr w:type="spellStart"/>
+      <w:r>
+        <w:rPr>
+          <w:rFonts w:ascii="Times New Roman" w:hAnsi="Times New Roman" w:cs="Times New Roman"/>
+          <w:sz w:val="28"/>
+          <w:szCs w:val="28"/>
+        </w:rPr>
+        <w:t>buton</w:t>
+      </w:r>
+      <w:proofErr w:type="spellEnd"/>
+      <w:r>
+        <w:rPr>
+          <w:rFonts w:ascii="Times New Roman" w:hAnsi="Times New Roman" w:cs="Times New Roman"/>
+          <w:sz w:val="28"/>
+          <w:szCs w:val="28"/>
+        </w:rPr>
+        <w:t xml:space="preserve"> care poate fi </w:t>
+      </w:r>
+      <w:proofErr w:type="spellStart"/>
+      <w:r>
+        <w:rPr>
+          <w:rFonts w:ascii="Times New Roman" w:hAnsi="Times New Roman" w:cs="Times New Roman"/>
+          <w:sz w:val="28"/>
+          <w:szCs w:val="28"/>
+        </w:rPr>
+        <w:t>apăsat</w:t>
+      </w:r>
+      <w:proofErr w:type="spellEnd"/>
+      <w:r>
+        <w:rPr>
+          <w:rFonts w:ascii="Times New Roman" w:hAnsi="Times New Roman" w:cs="Times New Roman"/>
+          <w:sz w:val="28"/>
+          <w:szCs w:val="28"/>
+        </w:rPr>
+        <w:t xml:space="preserve"> </w:t>
+      </w:r>
+      <w:proofErr w:type="spellStart"/>
+      <w:r>
+        <w:rPr>
+          <w:rFonts w:ascii="Times New Roman" w:hAnsi="Times New Roman" w:cs="Times New Roman"/>
+          <w:sz w:val="28"/>
+          <w:szCs w:val="28"/>
+        </w:rPr>
+        <w:t>pentru</w:t>
+      </w:r>
+      <w:proofErr w:type="spellEnd"/>
+      <w:r>
+        <w:rPr>
+          <w:rFonts w:ascii="Times New Roman" w:hAnsi="Times New Roman" w:cs="Times New Roman"/>
+          <w:sz w:val="28"/>
+          <w:szCs w:val="28"/>
+        </w:rPr>
+        <w:t xml:space="preserve"> a </w:t>
+      </w:r>
+      <w:proofErr w:type="spellStart"/>
+      <w:r>
+        <w:rPr>
+          <w:rFonts w:ascii="Times New Roman" w:hAnsi="Times New Roman" w:cs="Times New Roman"/>
+          <w:sz w:val="28"/>
+          <w:szCs w:val="28"/>
+        </w:rPr>
+        <w:t>stabili</w:t>
+      </w:r>
+      <w:proofErr w:type="spellEnd"/>
+      <w:r>
+        <w:rPr>
+          <w:rFonts w:ascii="Times New Roman" w:hAnsi="Times New Roman" w:cs="Times New Roman"/>
+          <w:sz w:val="28"/>
+          <w:szCs w:val="28"/>
+        </w:rPr>
+        <w:t xml:space="preserve"> </w:t>
+      </w:r>
+      <w:proofErr w:type="spellStart"/>
+      <w:r>
+        <w:rPr>
+          <w:rFonts w:ascii="Times New Roman" w:hAnsi="Times New Roman" w:cs="Times New Roman"/>
+          <w:sz w:val="28"/>
+          <w:szCs w:val="28"/>
+        </w:rPr>
+        <w:t>sau</w:t>
+      </w:r>
+      <w:proofErr w:type="spellEnd"/>
+      <w:r>
+        <w:rPr>
+          <w:rFonts w:ascii="Times New Roman" w:hAnsi="Times New Roman" w:cs="Times New Roman"/>
+          <w:sz w:val="28"/>
+          <w:szCs w:val="28"/>
+        </w:rPr>
+        <w:t xml:space="preserve"> </w:t>
+      </w:r>
+      <w:proofErr w:type="spellStart"/>
+      <w:r>
+        <w:rPr>
+          <w:rFonts w:ascii="Times New Roman" w:hAnsi="Times New Roman" w:cs="Times New Roman"/>
+          <w:sz w:val="28"/>
+          <w:szCs w:val="28"/>
+        </w:rPr>
+        <w:t>întrerupe</w:t>
+      </w:r>
+      <w:proofErr w:type="spellEnd"/>
+      <w:r>
+        <w:rPr>
+          <w:rFonts w:ascii="Times New Roman" w:hAnsi="Times New Roman" w:cs="Times New Roman"/>
+          <w:sz w:val="28"/>
+          <w:szCs w:val="28"/>
+        </w:rPr>
+        <w:t xml:space="preserve"> o conexiune electrică. Când butonul este apăsat, acesta completează circuitul și permite </w:t>
+      </w:r>
+      <w:proofErr w:type="spellStart"/>
+      <w:r>
+        <w:rPr>
+          <w:rFonts w:ascii="Times New Roman" w:hAnsi="Times New Roman" w:cs="Times New Roman"/>
+          <w:sz w:val="28"/>
+          <w:szCs w:val="28"/>
+        </w:rPr>
+        <w:t>curentului</w:t>
+      </w:r>
+      <w:proofErr w:type="spellEnd"/>
+      <w:r>
+        <w:rPr>
+          <w:rFonts w:ascii="Times New Roman" w:hAnsi="Times New Roman" w:cs="Times New Roman"/>
+          <w:sz w:val="28"/>
+          <w:szCs w:val="28"/>
+        </w:rPr>
+        <w:t xml:space="preserve"> electric </w:t>
+      </w:r>
+      <w:proofErr w:type="spellStart"/>
+      <w:r>
+        <w:rPr>
+          <w:rFonts w:ascii="Times New Roman" w:hAnsi="Times New Roman" w:cs="Times New Roman"/>
+          <w:sz w:val="28"/>
+          <w:szCs w:val="28"/>
+        </w:rPr>
+        <w:t>să</w:t>
+      </w:r>
+      <w:proofErr w:type="spellEnd"/>
+      <w:r>
+        <w:rPr>
+          <w:rFonts w:ascii="Times New Roman" w:hAnsi="Times New Roman" w:cs="Times New Roman"/>
+          <w:sz w:val="28"/>
+          <w:szCs w:val="28"/>
+        </w:rPr>
+        <w:t xml:space="preserve"> </w:t>
+      </w:r>
+      <w:proofErr w:type="spellStart"/>
+      <w:r>
+        <w:rPr>
+          <w:rFonts w:ascii="Times New Roman" w:hAnsi="Times New Roman" w:cs="Times New Roman"/>
+          <w:sz w:val="28"/>
+          <w:szCs w:val="28"/>
+        </w:rPr>
+        <w:t>treacă</w:t>
       </w:r>
       <w:proofErr w:type="spellEnd"/>
       <w:r>
@@ -5780,132 +4842,6 @@
           <w:sz w:val="28"/>
           <w:szCs w:val="28"/>
         </w:rPr>
-        <w:t>suprafață</w:t>
-      </w:r>
-      <w:proofErr w:type="spellEnd"/>
-      <w:r>
-        <w:rPr>
-          <w:rFonts w:ascii="Times New Roman" w:hAnsi="Times New Roman" w:cs="Times New Roman"/>
-          <w:sz w:val="28"/>
-          <w:szCs w:val="28"/>
-        </w:rPr>
-        <w:t xml:space="preserve"> </w:t>
-      </w:r>
-      <w:proofErr w:type="spellStart"/>
-      <w:r>
-        <w:rPr>
-          <w:rFonts w:ascii="Times New Roman" w:hAnsi="Times New Roman" w:cs="Times New Roman"/>
-          <w:sz w:val="28"/>
-          <w:szCs w:val="28"/>
-        </w:rPr>
-        <w:t>aurie</w:t>
-      </w:r>
-      <w:proofErr w:type="spellEnd"/>
-      <w:r>
-        <w:rPr>
-          <w:rFonts w:ascii="Times New Roman" w:hAnsi="Times New Roman" w:cs="Times New Roman"/>
-          <w:sz w:val="28"/>
-          <w:szCs w:val="28"/>
-        </w:rPr>
-        <w:t xml:space="preserve"> de </w:t>
-      </w:r>
-      <w:proofErr w:type="spellStart"/>
-      <w:r>
-        <w:rPr>
-          <w:rFonts w:ascii="Times New Roman" w:hAnsi="Times New Roman" w:cs="Times New Roman"/>
-          <w:sz w:val="28"/>
-          <w:szCs w:val="28"/>
-        </w:rPr>
-        <w:t>imersie</w:t>
-      </w:r>
-      <w:proofErr w:type="spellEnd"/>
-      <w:r>
-        <w:rPr>
-          <w:rFonts w:ascii="Times New Roman" w:hAnsi="Times New Roman" w:cs="Times New Roman"/>
-          <w:sz w:val="28"/>
-          <w:szCs w:val="28"/>
-        </w:rPr>
-        <w:t xml:space="preserve"> </w:t>
-      </w:r>
-      <w:proofErr w:type="spellStart"/>
-      <w:r>
-        <w:rPr>
-          <w:rFonts w:ascii="Times New Roman" w:hAnsi="Times New Roman" w:cs="Times New Roman"/>
-          <w:sz w:val="28"/>
-          <w:szCs w:val="28"/>
-        </w:rPr>
-        <w:t>și</w:t>
-      </w:r>
-      <w:proofErr w:type="spellEnd"/>
-      <w:r>
-        <w:rPr>
-          <w:rFonts w:ascii="Times New Roman" w:hAnsi="Times New Roman" w:cs="Times New Roman"/>
-          <w:sz w:val="28"/>
-          <w:szCs w:val="28"/>
-        </w:rPr>
-        <w:t xml:space="preserve"> </w:t>
-      </w:r>
-      <w:proofErr w:type="spellStart"/>
-      <w:r>
-        <w:rPr>
-          <w:rFonts w:ascii="Times New Roman" w:hAnsi="Times New Roman" w:cs="Times New Roman"/>
-          <w:sz w:val="28"/>
-          <w:szCs w:val="28"/>
-        </w:rPr>
-        <w:t>pălării</w:t>
-      </w:r>
-      <w:proofErr w:type="spellEnd"/>
-      <w:r>
-        <w:rPr>
-          <w:rFonts w:ascii="Times New Roman" w:hAnsi="Times New Roman" w:cs="Times New Roman"/>
-          <w:sz w:val="28"/>
-          <w:szCs w:val="28"/>
-        </w:rPr>
-        <w:t xml:space="preserve"> </w:t>
-      </w:r>
-      <w:proofErr w:type="spellStart"/>
-      <w:r>
-        <w:rPr>
-          <w:rFonts w:ascii="Times New Roman" w:hAnsi="Times New Roman" w:cs="Times New Roman"/>
-          <w:sz w:val="28"/>
-          <w:szCs w:val="28"/>
-        </w:rPr>
-        <w:t>colorate</w:t>
-      </w:r>
-      <w:proofErr w:type="spellEnd"/>
-      <w:r>
-        <w:rPr>
-          <w:rFonts w:ascii="Times New Roman" w:hAnsi="Times New Roman" w:cs="Times New Roman"/>
-          <w:sz w:val="28"/>
-          <w:szCs w:val="28"/>
-        </w:rPr>
-        <w:t xml:space="preserve">. O </w:t>
-      </w:r>
-      <w:proofErr w:type="spellStart"/>
-      <w:r>
-        <w:rPr>
-          <w:rFonts w:ascii="Times New Roman" w:hAnsi="Times New Roman" w:cs="Times New Roman"/>
-          <w:sz w:val="28"/>
-          <w:szCs w:val="28"/>
-        </w:rPr>
-        <w:t>majusculă</w:t>
-      </w:r>
-      <w:proofErr w:type="spellEnd"/>
-      <w:r>
-        <w:rPr>
-          <w:rFonts w:ascii="Times New Roman" w:hAnsi="Times New Roman" w:cs="Times New Roman"/>
-          <w:sz w:val="28"/>
-          <w:szCs w:val="28"/>
-        </w:rPr>
-        <w:t xml:space="preserve"> D </w:t>
-      </w:r>
-      <w:proofErr w:type="spellStart"/>
-      <w:r>
-        <w:rPr>
-          <w:rFonts w:ascii="Times New Roman" w:hAnsi="Times New Roman" w:cs="Times New Roman"/>
-          <w:sz w:val="28"/>
-          <w:szCs w:val="28"/>
-        </w:rPr>
         <w:t>în</w:t>
       </w:r>
       <w:proofErr w:type="spellEnd"/>
@@ -5924,556 +4860,34 @@
           <w:sz w:val="28"/>
           <w:szCs w:val="28"/>
         </w:rPr>
-        <w:t>colțul</w:t>
-      </w:r>
-      <w:proofErr w:type="spellEnd"/>
-      <w:r>
-        <w:rPr>
-          <w:rFonts w:ascii="Times New Roman" w:hAnsi="Times New Roman" w:cs="Times New Roman"/>
-          <w:sz w:val="28"/>
-          <w:szCs w:val="28"/>
-        </w:rPr>
-        <w:t xml:space="preserve"> din </w:t>
-      </w:r>
-      <w:proofErr w:type="spellStart"/>
-      <w:r>
-        <w:rPr>
-          <w:rFonts w:ascii="Times New Roman" w:hAnsi="Times New Roman" w:cs="Times New Roman"/>
-          <w:sz w:val="28"/>
-          <w:szCs w:val="28"/>
-        </w:rPr>
-        <w:t>stânga</w:t>
-      </w:r>
-      <w:proofErr w:type="spellEnd"/>
-      <w:r>
-        <w:rPr>
-          <w:rFonts w:ascii="Times New Roman" w:hAnsi="Times New Roman" w:cs="Times New Roman"/>
-          <w:sz w:val="28"/>
-          <w:szCs w:val="28"/>
-        </w:rPr>
-        <w:t xml:space="preserve"> </w:t>
-      </w:r>
-      <w:proofErr w:type="spellStart"/>
-      <w:r>
-        <w:rPr>
-          <w:rFonts w:ascii="Times New Roman" w:hAnsi="Times New Roman" w:cs="Times New Roman"/>
-          <w:sz w:val="28"/>
-          <w:szCs w:val="28"/>
-        </w:rPr>
-        <w:t>indică</w:t>
-      </w:r>
-      <w:proofErr w:type="spellEnd"/>
-      <w:r>
-        <w:rPr>
-          <w:rFonts w:ascii="Times New Roman" w:hAnsi="Times New Roman" w:cs="Times New Roman"/>
-          <w:sz w:val="28"/>
-          <w:szCs w:val="28"/>
-        </w:rPr>
-        <w:t xml:space="preserve"> </w:t>
-      </w:r>
-      <w:proofErr w:type="spellStart"/>
-      <w:r>
-        <w:rPr>
-          <w:rFonts w:ascii="Times New Roman" w:hAnsi="Times New Roman" w:cs="Times New Roman"/>
-          <w:sz w:val="28"/>
-          <w:szCs w:val="28"/>
-        </w:rPr>
-        <w:t>faptul</w:t>
-      </w:r>
-      <w:proofErr w:type="spellEnd"/>
-      <w:r>
-        <w:rPr>
-          <w:rFonts w:ascii="Times New Roman" w:hAnsi="Times New Roman" w:cs="Times New Roman"/>
-          <w:sz w:val="28"/>
-          <w:szCs w:val="28"/>
-        </w:rPr>
-        <w:t xml:space="preserve"> </w:t>
-      </w:r>
-      <w:proofErr w:type="spellStart"/>
-      <w:r>
-        <w:rPr>
-          <w:rFonts w:ascii="Times New Roman" w:hAnsi="Times New Roman" w:cs="Times New Roman"/>
-          <w:sz w:val="28"/>
-          <w:szCs w:val="28"/>
-        </w:rPr>
-        <w:t>că</w:t>
-      </w:r>
-      <w:proofErr w:type="spellEnd"/>
-      <w:r>
-        <w:rPr>
-          <w:rFonts w:ascii="Times New Roman" w:hAnsi="Times New Roman" w:cs="Times New Roman"/>
-          <w:sz w:val="28"/>
-          <w:szCs w:val="28"/>
-        </w:rPr>
-        <w:t xml:space="preserve"> </w:t>
-      </w:r>
-      <w:proofErr w:type="spellStart"/>
-      <w:r>
-        <w:rPr>
-          <w:rFonts w:ascii="Times New Roman" w:hAnsi="Times New Roman" w:cs="Times New Roman"/>
-          <w:sz w:val="28"/>
-          <w:szCs w:val="28"/>
-        </w:rPr>
-        <w:t>este</w:t>
-      </w:r>
-      <w:proofErr w:type="spellEnd"/>
-      <w:r>
-        <w:rPr>
-          <w:rFonts w:ascii="Times New Roman" w:hAnsi="Times New Roman" w:cs="Times New Roman"/>
-          <w:sz w:val="28"/>
-          <w:szCs w:val="28"/>
-        </w:rPr>
-        <w:t xml:space="preserve"> un </w:t>
-      </w:r>
-      <w:proofErr w:type="spellStart"/>
-      <w:r>
-        <w:rPr>
-          <w:rFonts w:ascii="Times New Roman" w:hAnsi="Times New Roman" w:cs="Times New Roman"/>
-          <w:sz w:val="28"/>
-          <w:szCs w:val="28"/>
-        </w:rPr>
-        <w:t>senzor</w:t>
-      </w:r>
-      <w:proofErr w:type="spellEnd"/>
-      <w:r>
-        <w:rPr>
-          <w:rFonts w:ascii="Times New Roman" w:hAnsi="Times New Roman" w:cs="Times New Roman"/>
-          <w:sz w:val="28"/>
-          <w:szCs w:val="28"/>
-        </w:rPr>
-        <w:t xml:space="preserve"> digital. O </w:t>
-      </w:r>
-      <w:proofErr w:type="spellStart"/>
-      <w:r>
-        <w:rPr>
-          <w:rFonts w:ascii="Times New Roman" w:hAnsi="Times New Roman" w:cs="Times New Roman"/>
-          <w:sz w:val="28"/>
-          <w:szCs w:val="28"/>
-        </w:rPr>
-        <w:t>ilustrație</w:t>
-      </w:r>
-      <w:proofErr w:type="spellEnd"/>
-      <w:r>
-        <w:rPr>
-          <w:rFonts w:ascii="Times New Roman" w:hAnsi="Times New Roman" w:cs="Times New Roman"/>
-          <w:sz w:val="28"/>
-          <w:szCs w:val="28"/>
-        </w:rPr>
-        <w:t xml:space="preserve"> a </w:t>
-      </w:r>
-      <w:proofErr w:type="spellStart"/>
-      <w:r>
-        <w:rPr>
-          <w:rFonts w:ascii="Times New Roman" w:hAnsi="Times New Roman" w:cs="Times New Roman"/>
-          <w:sz w:val="28"/>
-          <w:szCs w:val="28"/>
-        </w:rPr>
-        <w:t>unui</w:t>
-      </w:r>
-      <w:proofErr w:type="spellEnd"/>
-      <w:r>
-        <w:rPr>
-          <w:rFonts w:ascii="Times New Roman" w:hAnsi="Times New Roman" w:cs="Times New Roman"/>
-          <w:sz w:val="28"/>
-          <w:szCs w:val="28"/>
-        </w:rPr>
-        <w:t xml:space="preserve"> </w:t>
-      </w:r>
-      <w:proofErr w:type="spellStart"/>
-      <w:r>
-        <w:rPr>
-          <w:rFonts w:ascii="Times New Roman" w:hAnsi="Times New Roman" w:cs="Times New Roman"/>
-          <w:sz w:val="28"/>
-          <w:szCs w:val="28"/>
-        </w:rPr>
-        <w:t>buton</w:t>
-      </w:r>
-      <w:proofErr w:type="spellEnd"/>
-      <w:r>
-        <w:rPr>
-          <w:rFonts w:ascii="Times New Roman" w:hAnsi="Times New Roman" w:cs="Times New Roman"/>
-          <w:sz w:val="28"/>
-          <w:szCs w:val="28"/>
-        </w:rPr>
-        <w:t xml:space="preserve"> </w:t>
-      </w:r>
-      <w:proofErr w:type="spellStart"/>
-      <w:r>
-        <w:rPr>
-          <w:rFonts w:ascii="Times New Roman" w:hAnsi="Times New Roman" w:cs="Times New Roman"/>
-          <w:sz w:val="28"/>
-          <w:szCs w:val="28"/>
-        </w:rPr>
-        <w:t>pictat</w:t>
-      </w:r>
-      <w:proofErr w:type="spellEnd"/>
-      <w:r>
-        <w:rPr>
-          <w:rFonts w:ascii="Times New Roman" w:hAnsi="Times New Roman" w:cs="Times New Roman"/>
-          <w:sz w:val="28"/>
-          <w:szCs w:val="28"/>
-        </w:rPr>
-        <w:t xml:space="preserve"> </w:t>
-      </w:r>
-      <w:proofErr w:type="spellStart"/>
-      <w:r>
-        <w:rPr>
-          <w:rFonts w:ascii="Times New Roman" w:hAnsi="Times New Roman" w:cs="Times New Roman"/>
-          <w:sz w:val="28"/>
-          <w:szCs w:val="28"/>
-        </w:rPr>
-        <w:t>în</w:t>
-      </w:r>
-      <w:proofErr w:type="spellEnd"/>
-      <w:r>
-        <w:rPr>
-          <w:rFonts w:ascii="Times New Roman" w:hAnsi="Times New Roman" w:cs="Times New Roman"/>
-          <w:sz w:val="28"/>
-          <w:szCs w:val="28"/>
-        </w:rPr>
-        <w:t xml:space="preserve"> spate care </w:t>
-      </w:r>
-      <w:proofErr w:type="spellStart"/>
-      <w:r>
-        <w:rPr>
-          <w:rFonts w:ascii="Times New Roman" w:hAnsi="Times New Roman" w:cs="Times New Roman"/>
-          <w:sz w:val="28"/>
-          <w:szCs w:val="28"/>
-        </w:rPr>
-        <w:t>anunță</w:t>
-      </w:r>
-      <w:proofErr w:type="spellEnd"/>
-      <w:r>
-        <w:rPr>
-          <w:rFonts w:ascii="Times New Roman" w:hAnsi="Times New Roman" w:cs="Times New Roman"/>
-          <w:sz w:val="28"/>
-          <w:szCs w:val="28"/>
-        </w:rPr>
-        <w:t xml:space="preserve"> </w:t>
-      </w:r>
-      <w:proofErr w:type="spellStart"/>
-      <w:r>
-        <w:rPr>
-          <w:rFonts w:ascii="Times New Roman" w:hAnsi="Times New Roman" w:cs="Times New Roman"/>
-          <w:sz w:val="28"/>
-          <w:szCs w:val="28"/>
-        </w:rPr>
-        <w:t>funcția</w:t>
-      </w:r>
-      <w:proofErr w:type="spellEnd"/>
-      <w:r>
-        <w:rPr>
-          <w:rFonts w:ascii="Times New Roman" w:hAnsi="Times New Roman" w:cs="Times New Roman"/>
-          <w:sz w:val="28"/>
-          <w:szCs w:val="28"/>
-        </w:rPr>
-        <w:t xml:space="preserve"> </w:t>
-      </w:r>
-      <w:proofErr w:type="spellStart"/>
-      <w:r>
-        <w:rPr>
-          <w:rFonts w:ascii="Times New Roman" w:hAnsi="Times New Roman" w:cs="Times New Roman"/>
-          <w:sz w:val="28"/>
-          <w:szCs w:val="28"/>
-        </w:rPr>
-        <w:t>acestuia</w:t>
-      </w:r>
-      <w:proofErr w:type="spellEnd"/>
-      <w:r>
-        <w:rPr>
-          <w:rFonts w:ascii="Times New Roman" w:hAnsi="Times New Roman" w:cs="Times New Roman"/>
-          <w:sz w:val="28"/>
-          <w:szCs w:val="28"/>
-        </w:rPr>
-        <w:t xml:space="preserve">. </w:t>
-      </w:r>
-      <w:proofErr w:type="spellStart"/>
-      <w:r>
-        <w:rPr>
-          <w:rFonts w:ascii="Times New Roman" w:hAnsi="Times New Roman" w:cs="Times New Roman"/>
-          <w:sz w:val="28"/>
-          <w:szCs w:val="28"/>
-        </w:rPr>
-        <w:t>Apăsarea</w:t>
-      </w:r>
-      <w:proofErr w:type="spellEnd"/>
-      <w:r>
-        <w:rPr>
-          <w:rFonts w:ascii="Times New Roman" w:hAnsi="Times New Roman" w:cs="Times New Roman"/>
-          <w:sz w:val="28"/>
-          <w:szCs w:val="28"/>
-        </w:rPr>
-        <w:t xml:space="preserve"> </w:t>
-      </w:r>
-      <w:proofErr w:type="spellStart"/>
-      <w:r>
-        <w:rPr>
-          <w:rFonts w:ascii="Times New Roman" w:hAnsi="Times New Roman" w:cs="Times New Roman"/>
-          <w:sz w:val="28"/>
-          <w:szCs w:val="28"/>
-        </w:rPr>
-        <w:t>acestuia</w:t>
-      </w:r>
-      <w:proofErr w:type="spellEnd"/>
-      <w:r>
-        <w:rPr>
-          <w:rFonts w:ascii="Times New Roman" w:hAnsi="Times New Roman" w:cs="Times New Roman"/>
-          <w:sz w:val="28"/>
-          <w:szCs w:val="28"/>
-        </w:rPr>
-        <w:t xml:space="preserve"> </w:t>
-      </w:r>
-      <w:proofErr w:type="spellStart"/>
-      <w:r>
-        <w:rPr>
-          <w:rFonts w:ascii="Times New Roman" w:hAnsi="Times New Roman" w:cs="Times New Roman"/>
-          <w:sz w:val="28"/>
-          <w:szCs w:val="28"/>
-        </w:rPr>
-        <w:t>este</w:t>
-      </w:r>
-      <w:proofErr w:type="spellEnd"/>
-      <w:r>
-        <w:rPr>
-          <w:rFonts w:ascii="Times New Roman" w:hAnsi="Times New Roman" w:cs="Times New Roman"/>
-          <w:sz w:val="28"/>
-          <w:szCs w:val="28"/>
-        </w:rPr>
-        <w:t xml:space="preserve"> o </w:t>
-      </w:r>
-      <w:proofErr w:type="spellStart"/>
-      <w:r>
-        <w:rPr>
-          <w:rFonts w:ascii="Times New Roman" w:hAnsi="Times New Roman" w:cs="Times New Roman"/>
-          <w:sz w:val="28"/>
-          <w:szCs w:val="28"/>
-        </w:rPr>
-        <w:t>adevărată</w:t>
-      </w:r>
-      <w:proofErr w:type="spellEnd"/>
-      <w:r>
-        <w:rPr>
-          <w:rFonts w:ascii="Times New Roman" w:hAnsi="Times New Roman" w:cs="Times New Roman"/>
-          <w:sz w:val="28"/>
-          <w:szCs w:val="28"/>
-        </w:rPr>
-        <w:t xml:space="preserve"> </w:t>
-      </w:r>
-      <w:proofErr w:type="spellStart"/>
-      <w:r>
-        <w:rPr>
-          <w:rFonts w:ascii="Times New Roman" w:hAnsi="Times New Roman" w:cs="Times New Roman"/>
-          <w:sz w:val="28"/>
-          <w:szCs w:val="28"/>
-        </w:rPr>
-        <w:t>distracție</w:t>
-      </w:r>
-      <w:proofErr w:type="spellEnd"/>
-      <w:r>
-        <w:rPr>
-          <w:rFonts w:ascii="Times New Roman" w:hAnsi="Times New Roman" w:cs="Times New Roman"/>
-          <w:sz w:val="28"/>
-          <w:szCs w:val="28"/>
-        </w:rPr>
-        <w:t xml:space="preserve">, </w:t>
-      </w:r>
-      <w:proofErr w:type="spellStart"/>
-      <w:r>
-        <w:rPr>
-          <w:rFonts w:ascii="Times New Roman" w:hAnsi="Times New Roman" w:cs="Times New Roman"/>
-          <w:sz w:val="28"/>
-          <w:szCs w:val="28"/>
-        </w:rPr>
-        <w:t>mai</w:t>
-      </w:r>
-      <w:proofErr w:type="spellEnd"/>
-      <w:r>
-        <w:rPr>
-          <w:rFonts w:ascii="Times New Roman" w:hAnsi="Times New Roman" w:cs="Times New Roman"/>
-          <w:sz w:val="28"/>
-          <w:szCs w:val="28"/>
-        </w:rPr>
-        <w:t xml:space="preserve"> ales cu </w:t>
-      </w:r>
-      <w:proofErr w:type="spellStart"/>
-      <w:r>
-        <w:rPr>
-          <w:rFonts w:ascii="Times New Roman" w:hAnsi="Times New Roman" w:cs="Times New Roman"/>
-          <w:sz w:val="28"/>
-          <w:szCs w:val="28"/>
-        </w:rPr>
-        <w:t>capacul</w:t>
-      </w:r>
-      <w:proofErr w:type="spellEnd"/>
-      <w:r>
-        <w:rPr>
-          <w:rFonts w:ascii="Times New Roman" w:hAnsi="Times New Roman" w:cs="Times New Roman"/>
-          <w:sz w:val="28"/>
-          <w:szCs w:val="28"/>
-        </w:rPr>
-        <w:t xml:space="preserve"> de plastic </w:t>
-      </w:r>
-      <w:proofErr w:type="spellStart"/>
-      <w:r>
-        <w:rPr>
-          <w:rFonts w:ascii="Times New Roman" w:hAnsi="Times New Roman" w:cs="Times New Roman"/>
-          <w:sz w:val="28"/>
-          <w:szCs w:val="28"/>
-        </w:rPr>
-        <w:t>scos</w:t>
-      </w:r>
-      <w:proofErr w:type="spellEnd"/>
-      <w:r>
-        <w:rPr>
-          <w:rFonts w:ascii="Times New Roman" w:hAnsi="Times New Roman" w:cs="Times New Roman"/>
-          <w:sz w:val="28"/>
-          <w:szCs w:val="28"/>
-        </w:rPr>
-        <w:t xml:space="preserve">. </w:t>
-      </w:r>
-      <w:proofErr w:type="spellStart"/>
-      <w:r>
-        <w:rPr>
-          <w:rFonts w:ascii="Times New Roman" w:hAnsi="Times New Roman" w:cs="Times New Roman"/>
-          <w:sz w:val="28"/>
-          <w:szCs w:val="28"/>
-        </w:rPr>
-        <w:t>Durata</w:t>
-      </w:r>
-      <w:proofErr w:type="spellEnd"/>
-      <w:r>
-        <w:rPr>
-          <w:rFonts w:ascii="Times New Roman" w:hAnsi="Times New Roman" w:cs="Times New Roman"/>
-          <w:sz w:val="28"/>
-          <w:szCs w:val="28"/>
-        </w:rPr>
-        <w:t xml:space="preserve"> </w:t>
-      </w:r>
-      <w:proofErr w:type="spellStart"/>
-      <w:r>
-        <w:rPr>
-          <w:rFonts w:ascii="Times New Roman" w:hAnsi="Times New Roman" w:cs="Times New Roman"/>
-          <w:sz w:val="28"/>
-          <w:szCs w:val="28"/>
-        </w:rPr>
-        <w:t>lungă</w:t>
-      </w:r>
-      <w:proofErr w:type="spellEnd"/>
-      <w:r>
-        <w:rPr>
-          <w:rFonts w:ascii="Times New Roman" w:hAnsi="Times New Roman" w:cs="Times New Roman"/>
-          <w:sz w:val="28"/>
-          <w:szCs w:val="28"/>
-        </w:rPr>
-        <w:t xml:space="preserve"> de </w:t>
-      </w:r>
-      <w:proofErr w:type="spellStart"/>
-      <w:r>
-        <w:rPr>
-          <w:rFonts w:ascii="Times New Roman" w:hAnsi="Times New Roman" w:cs="Times New Roman"/>
-          <w:sz w:val="28"/>
-          <w:szCs w:val="28"/>
-        </w:rPr>
-        <w:t>viață</w:t>
-      </w:r>
-      <w:proofErr w:type="spellEnd"/>
-      <w:r>
-        <w:rPr>
-          <w:rFonts w:ascii="Times New Roman" w:hAnsi="Times New Roman" w:cs="Times New Roman"/>
-          <w:sz w:val="28"/>
-          <w:szCs w:val="28"/>
-        </w:rPr>
-        <w:t xml:space="preserve"> </w:t>
-      </w:r>
-      <w:proofErr w:type="spellStart"/>
-      <w:r>
-        <w:rPr>
-          <w:rFonts w:ascii="Times New Roman" w:hAnsi="Times New Roman" w:cs="Times New Roman"/>
-          <w:sz w:val="28"/>
-          <w:szCs w:val="28"/>
-        </w:rPr>
-        <w:t>presabilă</w:t>
-      </w:r>
-      <w:proofErr w:type="spellEnd"/>
-      <w:r>
-        <w:rPr>
-          <w:rFonts w:ascii="Times New Roman" w:hAnsi="Times New Roman" w:cs="Times New Roman"/>
-          <w:sz w:val="28"/>
-          <w:szCs w:val="28"/>
-        </w:rPr>
-        <w:t xml:space="preserve"> </w:t>
-      </w:r>
-      <w:proofErr w:type="spellStart"/>
-      <w:r>
-        <w:rPr>
-          <w:rFonts w:ascii="Times New Roman" w:hAnsi="Times New Roman" w:cs="Times New Roman"/>
-          <w:sz w:val="28"/>
-          <w:szCs w:val="28"/>
-        </w:rPr>
-        <w:t>îi</w:t>
-      </w:r>
-      <w:proofErr w:type="spellEnd"/>
-      <w:r>
-        <w:rPr>
-          <w:rFonts w:ascii="Times New Roman" w:hAnsi="Times New Roman" w:cs="Times New Roman"/>
-          <w:sz w:val="28"/>
-          <w:szCs w:val="28"/>
-        </w:rPr>
-        <w:t xml:space="preserve"> </w:t>
-      </w:r>
-      <w:proofErr w:type="spellStart"/>
-      <w:r>
-        <w:rPr>
-          <w:rFonts w:ascii="Times New Roman" w:hAnsi="Times New Roman" w:cs="Times New Roman"/>
-          <w:sz w:val="28"/>
-          <w:szCs w:val="28"/>
-        </w:rPr>
-        <w:t>asigură</w:t>
-      </w:r>
-      <w:proofErr w:type="spellEnd"/>
-      <w:r>
-        <w:rPr>
-          <w:rFonts w:ascii="Times New Roman" w:hAnsi="Times New Roman" w:cs="Times New Roman"/>
-          <w:sz w:val="28"/>
-          <w:szCs w:val="28"/>
-        </w:rPr>
-        <w:t xml:space="preserve"> </w:t>
-      </w:r>
-      <w:proofErr w:type="spellStart"/>
-      <w:r>
-        <w:rPr>
-          <w:rFonts w:ascii="Times New Roman" w:hAnsi="Times New Roman" w:cs="Times New Roman"/>
-          <w:sz w:val="28"/>
-          <w:szCs w:val="28"/>
-        </w:rPr>
-        <w:t>și</w:t>
-      </w:r>
-      <w:proofErr w:type="spellEnd"/>
-      <w:r>
-        <w:rPr>
-          <w:rFonts w:ascii="Times New Roman" w:hAnsi="Times New Roman" w:cs="Times New Roman"/>
-          <w:sz w:val="28"/>
-          <w:szCs w:val="28"/>
-        </w:rPr>
-        <w:t xml:space="preserve"> </w:t>
-      </w:r>
-      <w:proofErr w:type="spellStart"/>
-      <w:r>
-        <w:rPr>
-          <w:rFonts w:ascii="Times New Roman" w:hAnsi="Times New Roman" w:cs="Times New Roman"/>
-          <w:sz w:val="28"/>
-          <w:szCs w:val="28"/>
-        </w:rPr>
-        <w:t>durabilitatea</w:t>
-      </w:r>
-      <w:proofErr w:type="spellEnd"/>
-      <w:r>
-        <w:rPr>
-          <w:rFonts w:ascii="Times New Roman" w:hAnsi="Times New Roman" w:cs="Times New Roman"/>
-          <w:sz w:val="28"/>
-          <w:szCs w:val="28"/>
-        </w:rPr>
-        <w:t>.</w:t>
+        <w:t>timp</w:t>
+      </w:r>
+      <w:proofErr w:type="spellEnd"/>
+      <w:r>
+        <w:rPr>
+          <w:rFonts w:ascii="Times New Roman" w:hAnsi="Times New Roman" w:cs="Times New Roman"/>
+          <w:sz w:val="28"/>
+          <w:szCs w:val="28"/>
+        </w:rPr>
+        <w:t xml:space="preserve"> </w:t>
+      </w:r>
+      <w:proofErr w:type="spellStart"/>
+      <w:r>
+        <w:rPr>
+          <w:rFonts w:ascii="Times New Roman" w:hAnsi="Times New Roman" w:cs="Times New Roman"/>
+          <w:sz w:val="28"/>
+          <w:szCs w:val="28"/>
+        </w:rPr>
+        <w:t>ce</w:t>
+      </w:r>
+      <w:proofErr w:type="spellEnd"/>
+      <w:r>
+        <w:rPr>
+          <w:rFonts w:ascii="Times New Roman" w:hAnsi="Times New Roman" w:cs="Times New Roman"/>
+          <w:sz w:val="28"/>
+          <w:szCs w:val="28"/>
+        </w:rPr>
+        <w:t xml:space="preserve"> eliberarea butonului va întrerupe circuitul și va opri fluxul de electricitate.</w:t>
       </w:r>
     </w:p>
     <w:p>
@@ -6485,6 +4899,24 @@
           <w:szCs w:val="28"/>
         </w:rPr>
       </w:pPr>
+      <w:r>
+        <w:rPr>
+          <w:rFonts w:ascii="Times New Roman" w:hAnsi="Times New Roman" w:cs="Times New Roman"/>
+          <w:sz w:val="28"/>
+          <w:szCs w:val="28"/>
+        </w:rPr>
+        <w:t>Este folosit mai ales în dispozitivele care necesită intrări manuale.</w:t>
+      </w:r>
+    </w:p>
+    <w:p>
+      <w:pPr>
+        <w:ind w:firstLine="540"/>
+        <w:rPr>
+          <w:rFonts w:ascii="Times New Roman" w:hAnsi="Times New Roman" w:cs="Times New Roman"/>
+          <w:sz w:val="28"/>
+          <w:szCs w:val="28"/>
+        </w:rPr>
+      </w:pPr>
     </w:p>
     <w:p>
       <w:pPr>
@@ -6498,6 +4930,7 @@
         <w:rPr>
           <w:noProof/>
         </w:rPr>
+        <w:lastRenderedPageBreak/>
         <w:drawing>
           <wp:anchor distT="0" distB="0" distL="114300" distR="114300" simplePos="0" relativeHeight="251660288" behindDoc="0" locked="0" layoutInCell="1" allowOverlap="1" wp14:anchorId="5031EC3A" wp14:editId="2371A86D">
             <wp:simplePos x="0" y="0"/>
@@ -6677,6 +5110,24 @@
           </wp:anchor>
         </w:drawing>
       </w:r>
+    </w:p>
+    <w:p>
+      <w:pPr>
+        <w:rPr>
+          <w:rFonts w:ascii="Times New Roman" w:hAnsi="Times New Roman" w:cs="Times New Roman"/>
+          <w:sz w:val="28"/>
+          <w:szCs w:val="28"/>
+        </w:rPr>
+      </w:pPr>
+    </w:p>
+    <w:p>
+      <w:pPr>
+        <w:rPr>
+          <w:rFonts w:ascii="Times New Roman" w:hAnsi="Times New Roman" w:cs="Times New Roman"/>
+          <w:sz w:val="28"/>
+          <w:szCs w:val="28"/>
+        </w:rPr>
+      </w:pPr>
     </w:p>
     <w:p>
       <w:pPr>
@@ -18202,6 +16653,59 @@
       <w:sz w:val="24"/>
     </w:rPr>
   </w:style>
+  <w:style w:type="paragraph" w:styleId="HTMLPreformatted">
+    <w:name w:val="HTML Preformatted"/>
+    <w:basedOn w:val="Normal"/>
+    <w:link w:val="HTMLPreformattedChar"/>
+    <w:uiPriority w:val="99"/>
+    <w:semiHidden/>
+    <w:unhideWhenUsed/>
+    <w:rsid w:val="003A64E9"/>
+    <w:pPr>
+      <w:tabs>
+        <w:tab w:val="left" w:pos="916"/>
+        <w:tab w:val="left" w:pos="1832"/>
+        <w:tab w:val="left" w:pos="2748"/>
+        <w:tab w:val="left" w:pos="3664"/>
+        <w:tab w:val="left" w:pos="4580"/>
+        <w:tab w:val="left" w:pos="5496"/>
+        <w:tab w:val="left" w:pos="6412"/>
+        <w:tab w:val="left" w:pos="7328"/>
+        <w:tab w:val="left" w:pos="8244"/>
+        <w:tab w:val="left" w:pos="9160"/>
+        <w:tab w:val="left" w:pos="10076"/>
+        <w:tab w:val="left" w:pos="10992"/>
+        <w:tab w:val="left" w:pos="11908"/>
+        <w:tab w:val="left" w:pos="12824"/>
+        <w:tab w:val="left" w:pos="13740"/>
+        <w:tab w:val="left" w:pos="14656"/>
+      </w:tabs>
+      <w:spacing w:after="0" w:line="240" w:lineRule="auto"/>
+    </w:pPr>
+    <w:rPr>
+      <w:rFonts w:ascii="Courier New" w:eastAsia="Times New Roman" w:hAnsi="Courier New" w:cs="Courier New"/>
+      <w:sz w:val="20"/>
+      <w:szCs w:val="20"/>
+    </w:rPr>
+  </w:style>
+  <w:style w:type="character" w:customStyle="1" w:styleId="HTMLPreformattedChar">
+    <w:name w:val="HTML Preformatted Char"/>
+    <w:basedOn w:val="DefaultParagraphFont"/>
+    <w:link w:val="HTMLPreformatted"/>
+    <w:uiPriority w:val="99"/>
+    <w:semiHidden/>
+    <w:rsid w:val="003A64E9"/>
+    <w:rPr>
+      <w:rFonts w:ascii="Courier New" w:eastAsia="Times New Roman" w:hAnsi="Courier New" w:cs="Courier New"/>
+      <w:sz w:val="20"/>
+      <w:szCs w:val="20"/>
+    </w:rPr>
+  </w:style>
+  <w:style w:type="character" w:customStyle="1" w:styleId="y2iqfc">
+    <w:name w:val="y2iqfc"/>
+    <w:basedOn w:val="DefaultParagraphFont"/>
+    <w:rsid w:val="003A64E9"/>
+  </w:style>
 </w:styles>
 </file>
 

</xml_diff>